<commit_message>
added CSS box model project
added CSS box model project
</commit_message>
<xml_diff>
--- a/Notes.docx
+++ b/Notes.docx
@@ -327,44 +327,12 @@
     </w:p>
     <w:p>
       <w:r>
-        <w:t>It is represented by &lt;</w:t>
-      </w:r>
-      <w:proofErr w:type="spellStart"/>
-      <w:r>
-        <w:t>br</w:t>
-      </w:r>
-      <w:proofErr w:type="spellEnd"/>
-      <w:r>
-        <w:t xml:space="preserve"> /&gt; or &lt;</w:t>
-      </w:r>
-      <w:proofErr w:type="spellStart"/>
-      <w:r>
-        <w:t>br</w:t>
-      </w:r>
-      <w:proofErr w:type="spellEnd"/>
-      <w:r>
-        <w:t>&gt;</w:t>
-      </w:r>
-    </w:p>
-    <w:p>
-      <w:r>
-        <w:t>It is recommended to use &lt;</w:t>
-      </w:r>
-      <w:proofErr w:type="spellStart"/>
-      <w:r>
-        <w:t>br</w:t>
-      </w:r>
-      <w:proofErr w:type="spellEnd"/>
-      <w:r>
-        <w:t xml:space="preserve"> /&gt; over &lt;</w:t>
-      </w:r>
-      <w:proofErr w:type="spellStart"/>
-      <w:r>
-        <w:t>br</w:t>
-      </w:r>
-      <w:proofErr w:type="spellEnd"/>
-      <w:r>
-        <w:t>&gt;</w:t>
+        <w:t>It is represented by &lt;br /&gt; or &lt;br&gt;</w:t>
+      </w:r>
+    </w:p>
+    <w:p>
+      <w:r>
+        <w:t>It is recommended to use &lt;br /&gt; over &lt;br&gt;</w:t>
       </w:r>
     </w:p>
     <w:p>
@@ -425,15 +393,7 @@
         <w:pStyle w:val="ListParagraph"/>
       </w:pPr>
       <w:r>
-        <w:t xml:space="preserve">It creates an unordered list (Like the list </w:t>
-      </w:r>
-      <w:proofErr w:type="spellStart"/>
-      <w:r>
-        <w:t>list</w:t>
-      </w:r>
-      <w:proofErr w:type="spellEnd"/>
-      <w:r>
-        <w:t xml:space="preserve"> not the one in python</w:t>
+        <w:t>It creates an unordered list (Like the list list not the one in python</w:t>
       </w:r>
       <w:r>
         <w:t>.</w:t>
@@ -447,23 +407,7 @@
         <w:pStyle w:val="ListParagraph"/>
       </w:pPr>
       <w:r>
-        <w:t>To create an unordered list use &lt;</w:t>
-      </w:r>
-      <w:proofErr w:type="spellStart"/>
-      <w:r>
-        <w:t>ul</w:t>
-      </w:r>
-      <w:proofErr w:type="spellEnd"/>
-      <w:r>
-        <w:t>&gt;&lt;/</w:t>
-      </w:r>
-      <w:proofErr w:type="spellStart"/>
-      <w:r>
-        <w:t>ul</w:t>
-      </w:r>
-      <w:proofErr w:type="spellEnd"/>
-      <w:r>
-        <w:t>&gt; tags</w:t>
+        <w:t>To create an unordered list use &lt;ul&gt;&lt;/ul&gt; tags</w:t>
       </w:r>
       <w:r>
         <w:t>.</w:t>
@@ -490,15 +434,7 @@
         <w:pStyle w:val="ListParagraph"/>
       </w:pPr>
       <w:r>
-        <w:t>&lt;</w:t>
-      </w:r>
-      <w:proofErr w:type="spellStart"/>
-      <w:r>
-        <w:t>ul</w:t>
-      </w:r>
-      <w:proofErr w:type="spellEnd"/>
-      <w:r>
-        <w:t>&gt;</w:t>
+        <w:t>&lt;ul&gt;</w:t>
       </w:r>
     </w:p>
     <w:p>
@@ -551,15 +487,7 @@
         <w:pStyle w:val="ListParagraph"/>
       </w:pPr>
       <w:r>
-        <w:t>&lt;/</w:t>
-      </w:r>
-      <w:proofErr w:type="spellStart"/>
-      <w:r>
-        <w:t>ul</w:t>
-      </w:r>
-      <w:proofErr w:type="spellEnd"/>
-      <w:r>
-        <w:t>&gt;</w:t>
+        <w:t>&lt;/ul&gt;</w:t>
       </w:r>
     </w:p>
     <w:p>
@@ -659,15 +587,7 @@
         <w:pStyle w:val="ListParagraph"/>
       </w:pPr>
       <w:r>
-        <w:t>&lt;</w:t>
-      </w:r>
-      <w:proofErr w:type="spellStart"/>
-      <w:r>
-        <w:t>ol</w:t>
-      </w:r>
-      <w:proofErr w:type="spellEnd"/>
-      <w:r>
-        <w:t>&gt;</w:t>
+        <w:t>&lt;ol&gt;</w:t>
       </w:r>
     </w:p>
     <w:p>
@@ -702,15 +622,7 @@
         <w:pStyle w:val="ListParagraph"/>
       </w:pPr>
       <w:r>
-        <w:t>&lt;/</w:t>
-      </w:r>
-      <w:proofErr w:type="spellStart"/>
-      <w:r>
-        <w:t>ol</w:t>
-      </w:r>
-      <w:proofErr w:type="spellEnd"/>
-      <w:r>
-        <w:t>&gt;</w:t>
+        <w:t>&lt;/ol&gt;</w:t>
       </w:r>
     </w:p>
     <w:p>
@@ -946,19 +858,11 @@
           <w:bCs/>
         </w:rPr>
       </w:pPr>
-      <w:proofErr w:type="spellStart"/>
-      <w:r>
-        <w:rPr>
-          <w:bCs/>
-        </w:rPr>
-        <w:t>Eg.</w:t>
-      </w:r>
-      <w:proofErr w:type="spellEnd"/>
-      <w:r>
-        <w:rPr>
-          <w:bCs/>
-        </w:rPr>
-        <w:t xml:space="preserve"> C:/Projects/Bhabhi videos</w:t>
+      <w:r>
+        <w:rPr>
+          <w:bCs/>
+        </w:rPr>
+        <w:t>Eg. C:/Projects/Bhabhi videos</w:t>
       </w:r>
     </w:p>
     <w:p>
@@ -1021,21 +925,7 @@
         <w:rPr>
           <w:bCs/>
         </w:rPr>
-        <w:t xml:space="preserve">can be used to consider a folder back as </w:t>
-      </w:r>
-      <w:proofErr w:type="spellStart"/>
-      <w:r>
-        <w:rPr>
-          <w:bCs/>
-        </w:rPr>
-        <w:t>stariting</w:t>
-      </w:r>
-      <w:proofErr w:type="spellEnd"/>
-      <w:r>
-        <w:rPr>
-          <w:bCs/>
-        </w:rPr>
-        <w:t xml:space="preserve"> poin</w:t>
+        <w:t>can be used to consider a folder back as stariting poin</w:t>
       </w:r>
       <w:r>
         <w:rPr>
@@ -3172,11 +3062,989 @@
     </w:p>
     <w:p>
       <w:pPr>
-        <w:pStyle w:val="ListParagraph"/>
-        <w:rPr>
-          <w:noProof/>
-        </w:rPr>
-      </w:pPr>
+        <w:rPr>
+          <w:b/>
+          <w:bCs/>
+          <w:noProof/>
+          <w:sz w:val="32"/>
+          <w:szCs w:val="32"/>
+          <w:u w:val="single"/>
+        </w:rPr>
+      </w:pPr>
+      <w:r>
+        <w:rPr>
+          <w:b/>
+          <w:bCs/>
+          <w:noProof/>
+          <w:sz w:val="32"/>
+          <w:szCs w:val="32"/>
+          <w:u w:val="single"/>
+        </w:rPr>
+        <w:t>CSS Colors:</w:t>
+      </w:r>
+    </w:p>
+    <w:p>
+      <w:pPr>
+        <w:rPr>
+          <w:noProof/>
+        </w:rPr>
+      </w:pPr>
+      <w:r>
+        <w:rPr>
+          <w:noProof/>
+        </w:rPr>
+        <w:t>We can specify the color type using two different ways, the first is using predefined names given to certain colors, and by specifying the hex code.</w:t>
+      </w:r>
+    </w:p>
+    <w:p>
+      <w:pPr>
+        <w:rPr>
+          <w:b/>
+          <w:bCs/>
+          <w:noProof/>
+          <w:sz w:val="32"/>
+          <w:szCs w:val="32"/>
+          <w:u w:val="single"/>
+        </w:rPr>
+      </w:pPr>
+      <w:r>
+        <w:rPr>
+          <w:b/>
+          <w:bCs/>
+          <w:noProof/>
+          <w:sz w:val="32"/>
+          <w:szCs w:val="32"/>
+          <w:u w:val="single"/>
+        </w:rPr>
+        <w:t>Fon</w:t>
+      </w:r>
+      <w:r>
+        <w:rPr>
+          <w:b/>
+          <w:bCs/>
+          <w:noProof/>
+          <w:sz w:val="32"/>
+          <w:szCs w:val="32"/>
+          <w:u w:val="single"/>
+        </w:rPr>
+        <w:t>t</w:t>
+      </w:r>
+      <w:r>
+        <w:rPr>
+          <w:b/>
+          <w:bCs/>
+          <w:noProof/>
+          <w:sz w:val="32"/>
+          <w:szCs w:val="32"/>
+          <w:u w:val="single"/>
+        </w:rPr>
+        <w:t xml:space="preserve"> Properties:</w:t>
+      </w:r>
+    </w:p>
+    <w:p>
+      <w:pPr>
+        <w:pStyle w:val="ListParagraph"/>
+        <w:numPr>
+          <w:ilvl w:val="0"/>
+          <w:numId w:val="7"/>
+        </w:numPr>
+        <w:rPr>
+          <w:noProof/>
+        </w:rPr>
+      </w:pPr>
+      <w:r>
+        <w:rPr>
+          <w:noProof/>
+        </w:rPr>
+        <w:t xml:space="preserve">Font size: </w:t>
+      </w:r>
+    </w:p>
+    <w:p>
+      <w:pPr>
+        <w:pStyle w:val="ListParagraph"/>
+        <w:rPr>
+          <w:noProof/>
+        </w:rPr>
+      </w:pPr>
+      <w:r>
+        <w:rPr>
+          <w:noProof/>
+        </w:rPr>
+        <w:t>h1{</w:t>
+      </w:r>
+    </w:p>
+    <w:p>
+      <w:pPr>
+        <w:pStyle w:val="ListParagraph"/>
+        <w:rPr>
+          <w:noProof/>
+        </w:rPr>
+      </w:pPr>
+      <w:r>
+        <w:rPr>
+          <w:noProof/>
+        </w:rPr>
+        <w:t xml:space="preserve">       font-size: 20px;</w:t>
+      </w:r>
+    </w:p>
+    <w:p>
+      <w:pPr>
+        <w:pStyle w:val="ListParagraph"/>
+        <w:rPr>
+          <w:noProof/>
+        </w:rPr>
+      </w:pPr>
+      <w:r>
+        <w:rPr>
+          <w:noProof/>
+        </w:rPr>
+        <w:t>}</w:t>
+      </w:r>
+    </w:p>
+    <w:p>
+      <w:pPr>
+        <w:pStyle w:val="ListParagraph"/>
+        <w:rPr>
+          <w:noProof/>
+        </w:rPr>
+      </w:pPr>
+      <w:r>
+        <w:rPr>
+          <w:noProof/>
+        </w:rPr>
+        <w:t>1px = 1/96</w:t>
+      </w:r>
+      <w:r>
+        <w:rPr>
+          <w:noProof/>
+          <w:vertAlign w:val="superscript"/>
+        </w:rPr>
+        <w:t>th</w:t>
+      </w:r>
+      <w:r>
+        <w:rPr>
+          <w:noProof/>
+        </w:rPr>
+        <w:t xml:space="preserve"> </w:t>
+      </w:r>
+      <w:r>
+        <w:rPr>
+          <w:noProof/>
+        </w:rPr>
+        <w:t>inch</w:t>
+      </w:r>
+    </w:p>
+    <w:p>
+      <w:pPr>
+        <w:pStyle w:val="ListParagraph"/>
+        <w:rPr>
+          <w:noProof/>
+        </w:rPr>
+      </w:pPr>
+      <w:r>
+        <w:rPr>
+          <w:noProof/>
+        </w:rPr>
+        <w:t>1pt = 1/72</w:t>
+      </w:r>
+      <w:r>
+        <w:rPr>
+          <w:noProof/>
+          <w:vertAlign w:val="superscript"/>
+        </w:rPr>
+        <w:t>nd</w:t>
+      </w:r>
+      <w:r>
+        <w:rPr>
+          <w:noProof/>
+        </w:rPr>
+        <w:t xml:space="preserve"> inch</w:t>
+      </w:r>
+    </w:p>
+    <w:p>
+      <w:pPr>
+        <w:pStyle w:val="ListParagraph"/>
+        <w:rPr>
+          <w:noProof/>
+        </w:rPr>
+      </w:pPr>
+      <w:r>
+        <w:rPr>
+          <w:noProof/>
+        </w:rPr>
+        <w:t>1em = 100% of parent</w:t>
+      </w:r>
+      <w:r>
+        <w:rPr>
+          <w:noProof/>
+        </w:rPr>
+        <w:t xml:space="preserve"> (</w:t>
+      </w:r>
+      <w:r>
+        <w:rPr>
+          <w:noProof/>
+        </w:rPr>
+        <w:t>defined a</w:t>
+      </w:r>
+      <w:r>
+        <w:rPr>
+          <w:noProof/>
+        </w:rPr>
+        <w:t>s</w:t>
+      </w:r>
+      <w:r>
+        <w:rPr>
+          <w:noProof/>
+        </w:rPr>
+        <w:t xml:space="preserve"> full width of letter m</w:t>
+      </w:r>
+      <w:r>
+        <w:rPr>
+          <w:noProof/>
+        </w:rPr>
+        <w:t xml:space="preserve"> of parent. A parent can be considered as the tag it is enclosed in.</w:t>
+      </w:r>
+      <w:r>
+        <w:rPr>
+          <w:noProof/>
+        </w:rPr>
+        <w:t xml:space="preserve"> say &lt;h1&gt; inside &lt;body&gt;</w:t>
+      </w:r>
+      <w:r>
+        <w:rPr>
+          <w:noProof/>
+        </w:rPr>
+        <w:t>)</w:t>
+      </w:r>
+    </w:p>
+    <w:p>
+      <w:pPr>
+        <w:pStyle w:val="ListParagraph"/>
+        <w:rPr>
+          <w:noProof/>
+        </w:rPr>
+      </w:pPr>
+      <w:r>
+        <w:rPr>
+          <w:noProof/>
+        </w:rPr>
+        <w:t>1rem = 100% of root</w:t>
+      </w:r>
+      <w:r>
+        <w:rPr>
+          <w:noProof/>
+        </w:rPr>
+        <w:t xml:space="preserve"> (</w:t>
+      </w:r>
+      <w:r>
+        <w:rPr>
+          <w:noProof/>
+        </w:rPr>
+        <w:t>defined as above but instead of parent it takes root i.e. html</w:t>
+      </w:r>
+      <w:r>
+        <w:rPr>
+          <w:noProof/>
+        </w:rPr>
+        <w:t xml:space="preserve"> by default in browsers it is equivalent to 16px</w:t>
+      </w:r>
+      <w:r>
+        <w:rPr>
+          <w:noProof/>
+        </w:rPr>
+        <w:t>)</w:t>
+      </w:r>
+    </w:p>
+    <w:p>
+      <w:pPr>
+        <w:pStyle w:val="ListParagraph"/>
+        <w:rPr>
+          <w:noProof/>
+        </w:rPr>
+      </w:pPr>
+      <w:r>
+        <w:rPr>
+          <w:noProof/>
+        </w:rPr>
+        <w:t>We can also use named font sizes.</w:t>
+      </w:r>
+    </w:p>
+    <w:p>
+      <w:pPr>
+        <w:pStyle w:val="ListParagraph"/>
+        <w:numPr>
+          <w:ilvl w:val="0"/>
+          <w:numId w:val="7"/>
+        </w:numPr>
+        <w:rPr>
+          <w:noProof/>
+        </w:rPr>
+      </w:pPr>
+      <w:r>
+        <w:rPr>
+          <w:noProof/>
+        </w:rPr>
+        <w:t xml:space="preserve">Font weight: </w:t>
+      </w:r>
+    </w:p>
+    <w:p>
+      <w:pPr>
+        <w:pStyle w:val="ListParagraph"/>
+        <w:rPr>
+          <w:noProof/>
+        </w:rPr>
+      </w:pPr>
+      <w:r>
+        <w:rPr>
+          <w:noProof/>
+        </w:rPr>
+        <w:t>h1</w:t>
+      </w:r>
+      <w:r>
+        <w:rPr>
+          <w:noProof/>
+        </w:rPr>
+        <w:t>{</w:t>
+      </w:r>
+    </w:p>
+    <w:p>
+      <w:pPr>
+        <w:pStyle w:val="ListParagraph"/>
+        <w:rPr>
+          <w:noProof/>
+        </w:rPr>
+      </w:pPr>
+      <w:r>
+        <w:rPr>
+          <w:noProof/>
+        </w:rPr>
+        <w:t xml:space="preserve">       font-weight: bold;</w:t>
+      </w:r>
+    </w:p>
+    <w:p>
+      <w:pPr>
+        <w:pStyle w:val="ListParagraph"/>
+        <w:rPr>
+          <w:noProof/>
+        </w:rPr>
+      </w:pPr>
+      <w:r>
+        <w:rPr>
+          <w:noProof/>
+        </w:rPr>
+        <w:t>}</w:t>
+      </w:r>
+    </w:p>
+    <w:p>
+      <w:pPr>
+        <w:pStyle w:val="ListParagraph"/>
+        <w:rPr>
+          <w:noProof/>
+        </w:rPr>
+      </w:pPr>
+      <w:r>
+        <w:rPr>
+          <w:noProof/>
+        </w:rPr>
+        <w:t>normal bold: keywords</w:t>
+      </w:r>
+    </w:p>
+    <w:p>
+      <w:pPr>
+        <w:pStyle w:val="ListParagraph"/>
+        <w:rPr>
+          <w:noProof/>
+        </w:rPr>
+      </w:pPr>
+      <w:r>
+        <w:rPr>
+          <w:noProof/>
+        </w:rPr>
+        <w:t xml:space="preserve">lighter/bolder: </w:t>
+      </w:r>
+      <w:r>
+        <w:rPr>
+          <w:noProof/>
+        </w:rPr>
+        <w:t xml:space="preserve"> Relative to Parent</w:t>
+      </w:r>
+    </w:p>
+    <w:p>
+      <w:pPr>
+        <w:pStyle w:val="ListParagraph"/>
+        <w:rPr>
+          <w:noProof/>
+        </w:rPr>
+      </w:pPr>
+      <w:r>
+        <w:rPr>
+          <w:noProof/>
+        </w:rPr>
+        <w:t>number: 100-900</w:t>
+      </w:r>
+    </w:p>
+    <w:p>
+      <w:pPr>
+        <w:pStyle w:val="ListParagraph"/>
+        <w:numPr>
+          <w:ilvl w:val="0"/>
+          <w:numId w:val="7"/>
+        </w:numPr>
+        <w:rPr>
+          <w:noProof/>
+        </w:rPr>
+      </w:pPr>
+      <w:r>
+        <w:rPr>
+          <w:noProof/>
+        </w:rPr>
+        <w:t>Font Family:</w:t>
+      </w:r>
+    </w:p>
+    <w:p>
+      <w:pPr>
+        <w:pStyle w:val="ListParagraph"/>
+        <w:rPr>
+          <w:noProof/>
+        </w:rPr>
+      </w:pPr>
+      <w:r>
+        <w:rPr>
+          <w:noProof/>
+        </w:rPr>
+        <w:t>h1</w:t>
+      </w:r>
+      <w:r>
+        <w:rPr>
+          <w:noProof/>
+        </w:rPr>
+        <w:t>{</w:t>
+      </w:r>
+    </w:p>
+    <w:p>
+      <w:pPr>
+        <w:pStyle w:val="ListParagraph"/>
+        <w:rPr>
+          <w:noProof/>
+        </w:rPr>
+      </w:pPr>
+      <w:r>
+        <w:rPr>
+          <w:noProof/>
+        </w:rPr>
+        <w:t xml:space="preserve">       font-family: </w:t>
+      </w:r>
+      <w:r>
+        <w:rPr>
+          <w:noProof/>
+        </w:rPr>
+        <w:t>“Times New Roman”</w:t>
+      </w:r>
+      <w:r>
+        <w:rPr>
+          <w:noProof/>
+        </w:rPr>
+        <w:t>, sans-se</w:t>
+      </w:r>
+      <w:r>
+        <w:rPr>
+          <w:noProof/>
+        </w:rPr>
+        <w:t>r</w:t>
+      </w:r>
+      <w:r>
+        <w:rPr>
+          <w:noProof/>
+        </w:rPr>
+        <w:t>iff</w:t>
+      </w:r>
+    </w:p>
+    <w:p>
+      <w:pPr>
+        <w:pStyle w:val="ListParagraph"/>
+        <w:rPr>
+          <w:noProof/>
+        </w:rPr>
+      </w:pPr>
+      <w:r>
+        <w:rPr>
+          <w:noProof/>
+        </w:rPr>
+        <w:t>}</w:t>
+      </w:r>
+    </w:p>
+    <w:p>
+      <w:pPr>
+        <w:pStyle w:val="ListParagraph"/>
+        <w:rPr>
+          <w:noProof/>
+        </w:rPr>
+      </w:pPr>
+      <w:r>
+        <w:rPr>
+          <w:noProof/>
+        </w:rPr>
+        <w:t>Here helvetica is a Type face.</w:t>
+      </w:r>
+    </w:p>
+    <w:p>
+      <w:pPr>
+        <w:pStyle w:val="ListParagraph"/>
+        <w:rPr>
+          <w:noProof/>
+        </w:rPr>
+      </w:pPr>
+      <w:r>
+        <w:rPr>
+          <w:noProof/>
+        </w:rPr>
+        <w:t>Sans-seriff makes sure all the edges are at right angles</w:t>
+      </w:r>
+      <w:r>
+        <w:rPr>
+          <w:noProof/>
+        </w:rPr>
+        <w:t>.</w:t>
+      </w:r>
+    </w:p>
+    <w:p>
+      <w:pPr>
+        <w:pStyle w:val="ListParagraph"/>
+        <w:rPr>
+          <w:noProof/>
+        </w:rPr>
+      </w:pPr>
+      <w:r>
+        <w:rPr>
+          <w:noProof/>
+        </w:rPr>
+        <w:lastRenderedPageBreak/>
+        <w:t>We can find more fonts using google fonts and providing its link in the h</w:t>
+      </w:r>
+      <w:r>
+        <w:rPr>
+          <w:noProof/>
+        </w:rPr>
+        <w:t>ead</w:t>
+      </w:r>
+      <w:r>
+        <w:rPr>
+          <w:noProof/>
+        </w:rPr>
+        <w:t xml:space="preserve"> under link tag.</w:t>
+      </w:r>
+    </w:p>
+    <w:p>
+      <w:pPr>
+        <w:pStyle w:val="ListParagraph"/>
+        <w:numPr>
+          <w:ilvl w:val="0"/>
+          <w:numId w:val="7"/>
+        </w:numPr>
+        <w:rPr>
+          <w:noProof/>
+        </w:rPr>
+      </w:pPr>
+      <w:r>
+        <w:rPr>
+          <w:noProof/>
+        </w:rPr>
+        <w:t xml:space="preserve">Text Allign: </w:t>
+      </w:r>
+    </w:p>
+    <w:p>
+      <w:pPr>
+        <w:pStyle w:val="ListParagraph"/>
+        <w:rPr>
+          <w:noProof/>
+        </w:rPr>
+      </w:pPr>
+      <w:r>
+        <w:rPr>
+          <w:noProof/>
+        </w:rPr>
+        <w:t>h1{</w:t>
+      </w:r>
+    </w:p>
+    <w:p>
+      <w:pPr>
+        <w:pStyle w:val="ListParagraph"/>
+        <w:rPr>
+          <w:noProof/>
+        </w:rPr>
+      </w:pPr>
+      <w:r>
+        <w:rPr>
+          <w:noProof/>
+        </w:rPr>
+        <w:t xml:space="preserve">       </w:t>
+      </w:r>
+      <w:r>
+        <w:rPr>
+          <w:noProof/>
+        </w:rPr>
+        <w:t>text-align: centre;</w:t>
+      </w:r>
+    </w:p>
+    <w:p>
+      <w:pPr>
+        <w:pStyle w:val="ListParagraph"/>
+        <w:rPr>
+          <w:noProof/>
+        </w:rPr>
+      </w:pPr>
+      <w:r>
+        <w:rPr>
+          <w:noProof/>
+        </w:rPr>
+        <w:t>}</w:t>
+      </w:r>
+    </w:p>
+    <w:p>
+      <w:pPr>
+        <w:rPr>
+          <w:b/>
+          <w:bCs/>
+          <w:noProof/>
+          <w:sz w:val="32"/>
+          <w:szCs w:val="32"/>
+          <w:u w:val="single"/>
+        </w:rPr>
+      </w:pPr>
+      <w:r>
+        <w:rPr>
+          <w:b/>
+          <w:bCs/>
+          <w:noProof/>
+          <w:sz w:val="32"/>
+          <w:szCs w:val="32"/>
+          <w:u w:val="single"/>
+        </w:rPr>
+        <w:t>CSS Box Model:</w:t>
+      </w:r>
+    </w:p>
+    <w:p>
+      <w:pPr>
+        <w:rPr>
+          <w:b/>
+          <w:bCs/>
+          <w:noProof/>
+          <w:sz w:val="32"/>
+          <w:szCs w:val="32"/>
+          <w:u w:val="single"/>
+        </w:rPr>
+      </w:pPr>
+      <w:r>
+        <w:rPr>
+          <w:b/>
+          <w:bCs/>
+          <w:noProof/>
+          <w:sz w:val="32"/>
+          <w:szCs w:val="32"/>
+          <w:u w:val="single"/>
+        </w:rPr>
+        <w:drawing>
+          <wp:inline distT="0" distB="0" distL="0" distR="0" wp14:anchorId="6B55C9EF" wp14:editId="11FF62A7">
+            <wp:extent cx="5731510" cy="2396490"/>
+            <wp:effectExtent l="0" t="0" r="2540" b="3810"/>
+            <wp:docPr id="421837488" name="Picture 1"/>
+            <wp:cNvGraphicFramePr>
+              <a:graphicFrameLocks xmlns:a="http://schemas.openxmlformats.org/drawingml/2006/main" noChangeAspect="1"/>
+            </wp:cNvGraphicFramePr>
+            <a:graphic xmlns:a="http://schemas.openxmlformats.org/drawingml/2006/main">
+              <a:graphicData uri="http://schemas.openxmlformats.org/drawingml/2006/picture">
+                <pic:pic xmlns:pic="http://schemas.openxmlformats.org/drawingml/2006/picture">
+                  <pic:nvPicPr>
+                    <pic:cNvPr id="421837488" name=""/>
+                    <pic:cNvPicPr/>
+                  </pic:nvPicPr>
+                  <pic:blipFill>
+                    <a:blip r:embed="rId6"/>
+                    <a:stretch>
+                      <a:fillRect/>
+                    </a:stretch>
+                  </pic:blipFill>
+                  <pic:spPr>
+                    <a:xfrm>
+                      <a:off x="0" y="0"/>
+                      <a:ext cx="5731510" cy="2396490"/>
+                    </a:xfrm>
+                    <a:prstGeom prst="rect">
+                      <a:avLst/>
+                    </a:prstGeom>
+                  </pic:spPr>
+                </pic:pic>
+              </a:graphicData>
+            </a:graphic>
+          </wp:inline>
+        </w:drawing>
+      </w:r>
+    </w:p>
+    <w:p>
+      <w:pPr>
+        <w:pStyle w:val="ListParagraph"/>
+        <w:numPr>
+          <w:ilvl w:val="0"/>
+          <w:numId w:val="8"/>
+        </w:numPr>
+        <w:rPr>
+          <w:noProof/>
+        </w:rPr>
+      </w:pPr>
+      <w:r>
+        <w:rPr>
+          <w:noProof/>
+        </w:rPr>
+        <w:t xml:space="preserve">Border: </w:t>
+      </w:r>
+      <w:r>
+        <w:rPr>
+          <w:noProof/>
+        </w:rPr>
+        <w:t xml:space="preserve">This generates a border </w:t>
+      </w:r>
+      <w:r>
+        <w:rPr>
+          <w:noProof/>
+        </w:rPr>
+        <w:t>of specified width</w:t>
+      </w:r>
+      <w:r>
+        <w:rPr>
+          <w:noProof/>
+        </w:rPr>
+        <w:t>,</w:t>
+      </w:r>
+      <w:r>
+        <w:rPr>
+          <w:noProof/>
+        </w:rPr>
+        <w:t xml:space="preserve"> style</w:t>
+      </w:r>
+      <w:r>
+        <w:rPr>
+          <w:noProof/>
+        </w:rPr>
+        <w:t xml:space="preserve"> and color.</w:t>
+      </w:r>
+    </w:p>
+    <w:p>
+      <w:pPr>
+        <w:pStyle w:val="ListParagraph"/>
+        <w:rPr>
+          <w:noProof/>
+        </w:rPr>
+      </w:pPr>
+      <w:r>
+        <w:rPr>
+          <w:noProof/>
+        </w:rPr>
+        <w:t>Example:</w:t>
+      </w:r>
+    </w:p>
+    <w:p>
+      <w:pPr>
+        <w:pStyle w:val="ListParagraph"/>
+        <w:rPr>
+          <w:noProof/>
+        </w:rPr>
+      </w:pPr>
+      <w:r>
+        <w:rPr>
+          <w:noProof/>
+        </w:rPr>
+        <w:t xml:space="preserve">border: </w:t>
+      </w:r>
+      <w:r>
+        <w:rPr>
+          <w:noProof/>
+        </w:rPr>
+        <w:t>10px solid black</w:t>
+      </w:r>
+      <w:r>
+        <w:rPr>
+          <w:noProof/>
+        </w:rPr>
+        <w:t>;</w:t>
+      </w:r>
+    </w:p>
+    <w:p>
+      <w:pPr>
+        <w:pStyle w:val="ListParagraph"/>
+        <w:rPr>
+          <w:noProof/>
+        </w:rPr>
+      </w:pPr>
+      <w:r>
+        <w:rPr>
+          <w:noProof/>
+        </w:rPr>
+        <w:t>The border can be further modified by:</w:t>
+      </w:r>
+    </w:p>
+    <w:p>
+      <w:pPr>
+        <w:pStyle w:val="ListParagraph"/>
+        <w:rPr>
+          <w:noProof/>
+        </w:rPr>
+      </w:pPr>
+      <w:r>
+        <w:rPr>
+          <w:noProof/>
+        </w:rPr>
+        <w:t>b</w:t>
+      </w:r>
+      <w:r>
+        <w:rPr>
+          <w:noProof/>
+        </w:rPr>
+        <w:t>order-top: 0px (This changes the width of top border to 0px)</w:t>
+      </w:r>
+    </w:p>
+    <w:p>
+      <w:pPr>
+        <w:pStyle w:val="ListParagraph"/>
+        <w:rPr>
+          <w:noProof/>
+        </w:rPr>
+      </w:pPr>
+      <w:r>
+        <w:rPr>
+          <w:noProof/>
+        </w:rPr>
+        <w:t xml:space="preserve">border-width: </w:t>
+      </w:r>
+      <w:r>
+        <w:rPr>
+          <w:noProof/>
+        </w:rPr>
+        <w:t>0px 10px 20px 30px;</w:t>
+      </w:r>
+    </w:p>
+    <w:p>
+      <w:pPr>
+        <w:pStyle w:val="ListParagraph"/>
+        <w:rPr>
+          <w:noProof/>
+        </w:rPr>
+      </w:pPr>
+      <w:r>
+        <w:rPr>
+          <w:noProof/>
+        </w:rPr>
+        <w:t>here the first is the top, right, bottom, left</w:t>
+      </w:r>
+      <w:r>
+        <w:rPr>
+          <w:noProof/>
+        </w:rPr>
+        <w:t xml:space="preserve"> border.</w:t>
+      </w:r>
+    </w:p>
+    <w:p>
+      <w:pPr>
+        <w:pStyle w:val="ListParagraph"/>
+        <w:numPr>
+          <w:ilvl w:val="0"/>
+          <w:numId w:val="8"/>
+        </w:numPr>
+        <w:rPr>
+          <w:noProof/>
+        </w:rPr>
+      </w:pPr>
+      <w:r>
+        <w:rPr>
+          <w:noProof/>
+        </w:rPr>
+        <w:t>Padding: this generates space between content and border.</w:t>
+      </w:r>
+    </w:p>
+    <w:p>
+      <w:pPr>
+        <w:pStyle w:val="ListParagraph"/>
+        <w:rPr>
+          <w:noProof/>
+        </w:rPr>
+      </w:pPr>
+      <w:r>
+        <w:rPr>
+          <w:noProof/>
+        </w:rPr>
+        <w:t>Example:</w:t>
+      </w:r>
+    </w:p>
+    <w:p>
+      <w:pPr>
+        <w:pStyle w:val="ListParagraph"/>
+        <w:rPr>
+          <w:noProof/>
+        </w:rPr>
+      </w:pPr>
+      <w:r>
+        <w:rPr>
+          <w:noProof/>
+        </w:rPr>
+        <w:t>padding:</w:t>
+      </w:r>
+      <w:r>
+        <w:rPr>
+          <w:noProof/>
+        </w:rPr>
+        <w:t xml:space="preserve"> 20px;</w:t>
+      </w:r>
+    </w:p>
+    <w:p>
+      <w:pPr>
+        <w:pStyle w:val="ListParagraph"/>
+        <w:numPr>
+          <w:ilvl w:val="0"/>
+          <w:numId w:val="8"/>
+        </w:numPr>
+        <w:rPr>
+          <w:noProof/>
+        </w:rPr>
+      </w:pPr>
+      <w:r>
+        <w:rPr>
+          <w:noProof/>
+        </w:rPr>
+        <w:t>Margin: This is the outside space between other content and the box.</w:t>
+      </w:r>
+    </w:p>
+    <w:p>
+      <w:pPr>
+        <w:pStyle w:val="ListParagraph"/>
+        <w:rPr>
+          <w:noProof/>
+        </w:rPr>
+      </w:pPr>
+      <w:r>
+        <w:rPr>
+          <w:noProof/>
+        </w:rPr>
+        <w:t>Example:</w:t>
+      </w:r>
+    </w:p>
+    <w:p>
+      <w:pPr>
+        <w:pStyle w:val="ListParagraph"/>
+        <w:rPr>
+          <w:noProof/>
+        </w:rPr>
+      </w:pPr>
+      <w:r>
+        <w:rPr>
+          <w:noProof/>
+        </w:rPr>
+        <w:t>m</w:t>
+      </w:r>
+      <w:r>
+        <w:rPr>
+          <w:noProof/>
+        </w:rPr>
+        <w:t>argin: 10px;</w:t>
+      </w:r>
     </w:p>
     <w:sectPr>
       <w:pgSz w:w="11906" w:h="16838"/>
@@ -3687,9 +4555,187 @@
     </w:lvl>
   </w:abstractNum>
   <w:abstractNum w:abstractNumId="5" w15:restartNumberingAfterBreak="0">
+    <w:nsid w:val="42CF2EDC"/>
+    <w:multiLevelType w:val="hybridMultilevel"/>
+    <w:tmpl w:val="B5B8FC2A"/>
+    <w:lvl w:ilvl="0" w:tplc="40090011">
+      <w:start w:val="1"/>
+      <w:numFmt w:val="decimal"/>
+      <w:lvlText w:val="%1)"/>
+      <w:lvlJc w:val="left"/>
+      <w:pPr>
+        <w:ind w:left="720" w:hanging="360"/>
+      </w:pPr>
+      <w:rPr>
+        <w:rFonts w:hint="default"/>
+      </w:rPr>
+    </w:lvl>
+    <w:lvl w:ilvl="1" w:tplc="40090019" w:tentative="1">
+      <w:start w:val="1"/>
+      <w:numFmt w:val="lowerLetter"/>
+      <w:lvlText w:val="%2."/>
+      <w:lvlJc w:val="left"/>
+      <w:pPr>
+        <w:ind w:left="1440" w:hanging="360"/>
+      </w:pPr>
+    </w:lvl>
+    <w:lvl w:ilvl="2" w:tplc="4009001B" w:tentative="1">
+      <w:start w:val="1"/>
+      <w:numFmt w:val="lowerRoman"/>
+      <w:lvlText w:val="%3."/>
+      <w:lvlJc w:val="right"/>
+      <w:pPr>
+        <w:ind w:left="2160" w:hanging="180"/>
+      </w:pPr>
+    </w:lvl>
+    <w:lvl w:ilvl="3" w:tplc="4009000F" w:tentative="1">
+      <w:start w:val="1"/>
+      <w:numFmt w:val="decimal"/>
+      <w:lvlText w:val="%4."/>
+      <w:lvlJc w:val="left"/>
+      <w:pPr>
+        <w:ind w:left="2880" w:hanging="360"/>
+      </w:pPr>
+    </w:lvl>
+    <w:lvl w:ilvl="4" w:tplc="40090019" w:tentative="1">
+      <w:start w:val="1"/>
+      <w:numFmt w:val="lowerLetter"/>
+      <w:lvlText w:val="%5."/>
+      <w:lvlJc w:val="left"/>
+      <w:pPr>
+        <w:ind w:left="3600" w:hanging="360"/>
+      </w:pPr>
+    </w:lvl>
+    <w:lvl w:ilvl="5" w:tplc="4009001B" w:tentative="1">
+      <w:start w:val="1"/>
+      <w:numFmt w:val="lowerRoman"/>
+      <w:lvlText w:val="%6."/>
+      <w:lvlJc w:val="right"/>
+      <w:pPr>
+        <w:ind w:left="4320" w:hanging="180"/>
+      </w:pPr>
+    </w:lvl>
+    <w:lvl w:ilvl="6" w:tplc="4009000F" w:tentative="1">
+      <w:start w:val="1"/>
+      <w:numFmt w:val="decimal"/>
+      <w:lvlText w:val="%7."/>
+      <w:lvlJc w:val="left"/>
+      <w:pPr>
+        <w:ind w:left="5040" w:hanging="360"/>
+      </w:pPr>
+    </w:lvl>
+    <w:lvl w:ilvl="7" w:tplc="40090019" w:tentative="1">
+      <w:start w:val="1"/>
+      <w:numFmt w:val="lowerLetter"/>
+      <w:lvlText w:val="%8."/>
+      <w:lvlJc w:val="left"/>
+      <w:pPr>
+        <w:ind w:left="5760" w:hanging="360"/>
+      </w:pPr>
+    </w:lvl>
+    <w:lvl w:ilvl="8" w:tplc="4009001B" w:tentative="1">
+      <w:start w:val="1"/>
+      <w:numFmt w:val="lowerRoman"/>
+      <w:lvlText w:val="%9."/>
+      <w:lvlJc w:val="right"/>
+      <w:pPr>
+        <w:ind w:left="6480" w:hanging="180"/>
+      </w:pPr>
+    </w:lvl>
+  </w:abstractNum>
+  <w:abstractNum w:abstractNumId="6" w15:restartNumberingAfterBreak="0">
     <w:nsid w:val="436B246C"/>
     <w:multiLevelType w:val="hybridMultilevel"/>
     <w:tmpl w:val="CD585360"/>
+    <w:lvl w:ilvl="0" w:tplc="40090011">
+      <w:start w:val="1"/>
+      <w:numFmt w:val="decimal"/>
+      <w:lvlText w:val="%1)"/>
+      <w:lvlJc w:val="left"/>
+      <w:pPr>
+        <w:ind w:left="720" w:hanging="360"/>
+      </w:pPr>
+      <w:rPr>
+        <w:rFonts w:hint="default"/>
+      </w:rPr>
+    </w:lvl>
+    <w:lvl w:ilvl="1" w:tplc="40090019" w:tentative="1">
+      <w:start w:val="1"/>
+      <w:numFmt w:val="lowerLetter"/>
+      <w:lvlText w:val="%2."/>
+      <w:lvlJc w:val="left"/>
+      <w:pPr>
+        <w:ind w:left="1440" w:hanging="360"/>
+      </w:pPr>
+    </w:lvl>
+    <w:lvl w:ilvl="2" w:tplc="4009001B" w:tentative="1">
+      <w:start w:val="1"/>
+      <w:numFmt w:val="lowerRoman"/>
+      <w:lvlText w:val="%3."/>
+      <w:lvlJc w:val="right"/>
+      <w:pPr>
+        <w:ind w:left="2160" w:hanging="180"/>
+      </w:pPr>
+    </w:lvl>
+    <w:lvl w:ilvl="3" w:tplc="4009000F" w:tentative="1">
+      <w:start w:val="1"/>
+      <w:numFmt w:val="decimal"/>
+      <w:lvlText w:val="%4."/>
+      <w:lvlJc w:val="left"/>
+      <w:pPr>
+        <w:ind w:left="2880" w:hanging="360"/>
+      </w:pPr>
+    </w:lvl>
+    <w:lvl w:ilvl="4" w:tplc="40090019" w:tentative="1">
+      <w:start w:val="1"/>
+      <w:numFmt w:val="lowerLetter"/>
+      <w:lvlText w:val="%5."/>
+      <w:lvlJc w:val="left"/>
+      <w:pPr>
+        <w:ind w:left="3600" w:hanging="360"/>
+      </w:pPr>
+    </w:lvl>
+    <w:lvl w:ilvl="5" w:tplc="4009001B" w:tentative="1">
+      <w:start w:val="1"/>
+      <w:numFmt w:val="lowerRoman"/>
+      <w:lvlText w:val="%6."/>
+      <w:lvlJc w:val="right"/>
+      <w:pPr>
+        <w:ind w:left="4320" w:hanging="180"/>
+      </w:pPr>
+    </w:lvl>
+    <w:lvl w:ilvl="6" w:tplc="4009000F" w:tentative="1">
+      <w:start w:val="1"/>
+      <w:numFmt w:val="decimal"/>
+      <w:lvlText w:val="%7."/>
+      <w:lvlJc w:val="left"/>
+      <w:pPr>
+        <w:ind w:left="5040" w:hanging="360"/>
+      </w:pPr>
+    </w:lvl>
+    <w:lvl w:ilvl="7" w:tplc="40090019" w:tentative="1">
+      <w:start w:val="1"/>
+      <w:numFmt w:val="lowerLetter"/>
+      <w:lvlText w:val="%8."/>
+      <w:lvlJc w:val="left"/>
+      <w:pPr>
+        <w:ind w:left="5760" w:hanging="360"/>
+      </w:pPr>
+    </w:lvl>
+    <w:lvl w:ilvl="8" w:tplc="4009001B" w:tentative="1">
+      <w:start w:val="1"/>
+      <w:numFmt w:val="lowerRoman"/>
+      <w:lvlText w:val="%9."/>
+      <w:lvlJc w:val="right"/>
+      <w:pPr>
+        <w:ind w:left="6480" w:hanging="180"/>
+      </w:pPr>
+    </w:lvl>
+  </w:abstractNum>
+  <w:abstractNum w:abstractNumId="7" w15:restartNumberingAfterBreak="0">
+    <w:nsid w:val="53634123"/>
+    <w:multiLevelType w:val="hybridMultilevel"/>
+    <w:tmpl w:val="896C9E78"/>
     <w:lvl w:ilvl="0" w:tplc="40090011">
       <w:start w:val="1"/>
       <w:numFmt w:val="decimal"/>
@@ -3788,10 +4834,16 @@
     <w:abstractNumId w:val="2"/>
   </w:num>
   <w:num w:numId="5" w16cid:durableId="1428846542">
-    <w:abstractNumId w:val="5"/>
+    <w:abstractNumId w:val="6"/>
   </w:num>
   <w:num w:numId="6" w16cid:durableId="10649568">
     <w:abstractNumId w:val="0"/>
+  </w:num>
+  <w:num w:numId="7" w16cid:durableId="1571693681">
+    <w:abstractNumId w:val="7"/>
+  </w:num>
+  <w:num w:numId="8" w16cid:durableId="1313487400">
+    <w:abstractNumId w:val="5"/>
   </w:num>
 </w:numbering>
 </file>
@@ -4399,6 +5451,7 @@
   <w:style w:type="character" w:default="1" w:styleId="DefaultParagraphFont">
     <w:name w:val="Default Paragraph Font"/>
     <w:uiPriority w:val="1"/>
+    <w:semiHidden/>
     <w:unhideWhenUsed/>
   </w:style>
   <w:style w:type="table" w:default="1" w:styleId="TableNormal">

</xml_diff>

<commit_message>
Added Combing Selectors Project
added combining selectors project and updated the notes.
</commit_message>
<xml_diff>
--- a/Notes.docx
+++ b/Notes.docx
@@ -327,44 +327,12 @@
     </w:p>
     <w:p>
       <w:r>
-        <w:t>It is represented by &lt;</w:t>
-      </w:r>
-      <w:proofErr w:type="spellStart"/>
-      <w:r>
-        <w:t>br</w:t>
-      </w:r>
-      <w:proofErr w:type="spellEnd"/>
-      <w:r>
-        <w:t xml:space="preserve"> /&gt; or &lt;</w:t>
-      </w:r>
-      <w:proofErr w:type="spellStart"/>
-      <w:r>
-        <w:t>br</w:t>
-      </w:r>
-      <w:proofErr w:type="spellEnd"/>
-      <w:r>
-        <w:t>&gt;</w:t>
-      </w:r>
-    </w:p>
-    <w:p>
-      <w:r>
-        <w:t>It is recommended to use &lt;</w:t>
-      </w:r>
-      <w:proofErr w:type="spellStart"/>
-      <w:r>
-        <w:t>br</w:t>
-      </w:r>
-      <w:proofErr w:type="spellEnd"/>
-      <w:r>
-        <w:t xml:space="preserve"> /&gt; over &lt;</w:t>
-      </w:r>
-      <w:proofErr w:type="spellStart"/>
-      <w:r>
-        <w:t>br</w:t>
-      </w:r>
-      <w:proofErr w:type="spellEnd"/>
-      <w:r>
-        <w:t>&gt;</w:t>
+        <w:t>It is represented by &lt;br /&gt; or &lt;br&gt;</w:t>
+      </w:r>
+    </w:p>
+    <w:p>
+      <w:r>
+        <w:t>It is recommended to use &lt;br /&gt; over &lt;br&gt;</w:t>
       </w:r>
     </w:p>
     <w:p>
@@ -425,15 +393,7 @@
         <w:pStyle w:val="ListParagraph"/>
       </w:pPr>
       <w:r>
-        <w:t xml:space="preserve">It creates an unordered list (Like the list </w:t>
-      </w:r>
-      <w:proofErr w:type="spellStart"/>
-      <w:r>
-        <w:t>list</w:t>
-      </w:r>
-      <w:proofErr w:type="spellEnd"/>
-      <w:r>
-        <w:t xml:space="preserve"> not the one in python</w:t>
+        <w:t>It creates an unordered list (Like the list list not the one in python</w:t>
       </w:r>
       <w:r>
         <w:t>.</w:t>
@@ -447,23 +407,7 @@
         <w:pStyle w:val="ListParagraph"/>
       </w:pPr>
       <w:r>
-        <w:t>To create an unordered list use &lt;</w:t>
-      </w:r>
-      <w:proofErr w:type="spellStart"/>
-      <w:r>
-        <w:t>ul</w:t>
-      </w:r>
-      <w:proofErr w:type="spellEnd"/>
-      <w:r>
-        <w:t>&gt;&lt;/</w:t>
-      </w:r>
-      <w:proofErr w:type="spellStart"/>
-      <w:r>
-        <w:t>ul</w:t>
-      </w:r>
-      <w:proofErr w:type="spellEnd"/>
-      <w:r>
-        <w:t>&gt; tags</w:t>
+        <w:t>To create an unordered list use &lt;ul&gt;&lt;/ul&gt; tags</w:t>
       </w:r>
       <w:r>
         <w:t>.</w:t>
@@ -490,15 +434,7 @@
         <w:pStyle w:val="ListParagraph"/>
       </w:pPr>
       <w:r>
-        <w:t>&lt;</w:t>
-      </w:r>
-      <w:proofErr w:type="spellStart"/>
-      <w:r>
-        <w:t>ul</w:t>
-      </w:r>
-      <w:proofErr w:type="spellEnd"/>
-      <w:r>
-        <w:t>&gt;</w:t>
+        <w:t>&lt;ul&gt;</w:t>
       </w:r>
     </w:p>
     <w:p>
@@ -551,15 +487,7 @@
         <w:pStyle w:val="ListParagraph"/>
       </w:pPr>
       <w:r>
-        <w:t>&lt;/</w:t>
-      </w:r>
-      <w:proofErr w:type="spellStart"/>
-      <w:r>
-        <w:t>ul</w:t>
-      </w:r>
-      <w:proofErr w:type="spellEnd"/>
-      <w:r>
-        <w:t>&gt;</w:t>
+        <w:t>&lt;/ul&gt;</w:t>
       </w:r>
     </w:p>
     <w:p>
@@ -659,15 +587,7 @@
         <w:pStyle w:val="ListParagraph"/>
       </w:pPr>
       <w:r>
-        <w:t>&lt;</w:t>
-      </w:r>
-      <w:proofErr w:type="spellStart"/>
-      <w:r>
-        <w:t>ol</w:t>
-      </w:r>
-      <w:proofErr w:type="spellEnd"/>
-      <w:r>
-        <w:t>&gt;</w:t>
+        <w:t>&lt;ol&gt;</w:t>
       </w:r>
     </w:p>
     <w:p>
@@ -702,15 +622,7 @@
         <w:pStyle w:val="ListParagraph"/>
       </w:pPr>
       <w:r>
-        <w:t>&lt;/</w:t>
-      </w:r>
-      <w:proofErr w:type="spellStart"/>
-      <w:r>
-        <w:t>ol</w:t>
-      </w:r>
-      <w:proofErr w:type="spellEnd"/>
-      <w:r>
-        <w:t>&gt;</w:t>
+        <w:t>&lt;/ol&gt;</w:t>
       </w:r>
     </w:p>
     <w:p>
@@ -946,19 +858,11 @@
           <w:bCs/>
         </w:rPr>
       </w:pPr>
-      <w:proofErr w:type="spellStart"/>
-      <w:r>
-        <w:rPr>
-          <w:bCs/>
-        </w:rPr>
-        <w:t>Eg.</w:t>
-      </w:r>
-      <w:proofErr w:type="spellEnd"/>
-      <w:r>
-        <w:rPr>
-          <w:bCs/>
-        </w:rPr>
-        <w:t xml:space="preserve"> C:/Projects/Bhabhi videos</w:t>
+      <w:r>
+        <w:rPr>
+          <w:bCs/>
+        </w:rPr>
+        <w:t>Eg. C:/Projects/Bhabhi videos</w:t>
       </w:r>
     </w:p>
     <w:p>
@@ -993,19 +897,11 @@
           <w:bCs/>
         </w:rPr>
       </w:pPr>
-      <w:proofErr w:type="gramStart"/>
-      <w:r>
-        <w:rPr>
-          <w:bCs/>
-        </w:rPr>
-        <w:t>..</w:t>
-      </w:r>
-      <w:proofErr w:type="gramEnd"/>
-      <w:r>
-        <w:rPr>
-          <w:bCs/>
-        </w:rPr>
-        <w:t>/Maggi/Masala</w:t>
+      <w:r>
+        <w:rPr>
+          <w:bCs/>
+        </w:rPr>
+        <w:t>../Maggi/Masala</w:t>
       </w:r>
       <w:r>
         <w:rPr>
@@ -1029,21 +925,7 @@
         <w:rPr>
           <w:bCs/>
         </w:rPr>
-        <w:t xml:space="preserve">can be used to consider a folder back as </w:t>
-      </w:r>
-      <w:proofErr w:type="spellStart"/>
-      <w:r>
-        <w:rPr>
-          <w:bCs/>
-        </w:rPr>
-        <w:t>stariting</w:t>
-      </w:r>
-      <w:proofErr w:type="spellEnd"/>
-      <w:r>
-        <w:rPr>
-          <w:bCs/>
-        </w:rPr>
-        <w:t xml:space="preserve"> poin</w:t>
+        <w:t>can be used to consider a folder back as stariting poin</w:t>
       </w:r>
       <w:r>
         <w:rPr>
@@ -4704,11 +4586,563 @@
     </w:p>
     <w:p>
       <w:pPr>
-        <w:pStyle w:val="ListParagraph"/>
-        <w:rPr>
-          <w:noProof/>
-        </w:rPr>
-      </w:pPr>
+        <w:rPr>
+          <w:b/>
+          <w:bCs/>
+          <w:noProof/>
+          <w:sz w:val="32"/>
+          <w:szCs w:val="32"/>
+          <w:u w:val="single"/>
+        </w:rPr>
+      </w:pPr>
+      <w:r>
+        <w:rPr>
+          <w:b/>
+          <w:bCs/>
+          <w:noProof/>
+          <w:sz w:val="32"/>
+          <w:szCs w:val="32"/>
+          <w:u w:val="single"/>
+        </w:rPr>
+        <w:t>Combining CSS Selectors:</w:t>
+      </w:r>
+    </w:p>
+    <w:p>
+      <w:pPr>
+        <w:rPr>
+          <w:noProof/>
+        </w:rPr>
+      </w:pPr>
+      <w:r>
+        <w:rPr>
+          <w:noProof/>
+        </w:rPr>
+        <w:t xml:space="preserve">We can combine css selectors to target certain elements and reduce clutter in </w:t>
+      </w:r>
+      <w:r>
+        <w:rPr>
+          <w:noProof/>
+        </w:rPr>
+        <w:t>out Html code instead of writing everthing again and again.</w:t>
+      </w:r>
+    </w:p>
+    <w:p>
+      <w:pPr>
+        <w:rPr>
+          <w:noProof/>
+        </w:rPr>
+      </w:pPr>
+      <w:r>
+        <w:rPr>
+          <w:noProof/>
+        </w:rPr>
+        <w:t>Example:</w:t>
+      </w:r>
+    </w:p>
+    <w:p>
+      <w:pPr>
+        <w:rPr>
+          <w:noProof/>
+        </w:rPr>
+      </w:pPr>
+      <w:r>
+        <w:rPr>
+          <w:noProof/>
+        </w:rPr>
+        <w:t>.inner-box p{</w:t>
+      </w:r>
+    </w:p>
+    <w:p>
+      <w:pPr>
+        <w:rPr>
+          <w:noProof/>
+        </w:rPr>
+      </w:pPr>
+      <w:r>
+        <w:rPr>
+          <w:noProof/>
+        </w:rPr>
+        <w:tab/>
+        <w:t xml:space="preserve">            color: white; </w:t>
+      </w:r>
+    </w:p>
+    <w:p>
+      <w:pPr>
+        <w:rPr>
+          <w:noProof/>
+        </w:rPr>
+      </w:pPr>
+      <w:r>
+        <w:rPr>
+          <w:noProof/>
+        </w:rPr>
+        <w:t>}</w:t>
+      </w:r>
+    </w:p>
+    <w:p>
+      <w:pPr>
+        <w:rPr>
+          <w:noProof/>
+        </w:rPr>
+      </w:pPr>
+      <w:r>
+        <w:rPr>
+          <w:noProof/>
+        </w:rPr>
+        <w:t>This targets all the paragraph elements that have parent class .inner-box</w:t>
+      </w:r>
+      <w:r>
+        <w:rPr>
+          <w:noProof/>
+        </w:rPr>
+        <w:t xml:space="preserve"> </w:t>
+      </w:r>
+    </w:p>
+    <w:p>
+      <w:pPr>
+        <w:pStyle w:val="ListParagraph"/>
+        <w:numPr>
+          <w:ilvl w:val="0"/>
+          <w:numId w:val="10"/>
+        </w:numPr>
+        <w:rPr>
+          <w:noProof/>
+        </w:rPr>
+      </w:pPr>
+      <w:r>
+        <w:rPr>
+          <w:noProof/>
+        </w:rPr>
+        <w:t>Group Rule:</w:t>
+      </w:r>
+      <w:r>
+        <w:rPr>
+          <w:noProof/>
+        </w:rPr>
+        <w:t xml:space="preserve"> This </w:t>
+      </w:r>
+      <w:r>
+        <w:rPr>
+          <w:noProof/>
+        </w:rPr>
+        <w:t>applies the css code to all the selector group mentioned</w:t>
+      </w:r>
+      <w:r>
+        <w:rPr>
+          <w:noProof/>
+        </w:rPr>
+        <w:t>.</w:t>
+      </w:r>
+    </w:p>
+    <w:p>
+      <w:pPr>
+        <w:pStyle w:val="ListParagraph"/>
+        <w:rPr>
+          <w:noProof/>
+        </w:rPr>
+      </w:pPr>
+      <w:r>
+        <w:rPr>
+          <w:noProof/>
+        </w:rPr>
+        <w:t>selector, selector</w:t>
+      </w:r>
+      <w:r>
+        <w:rPr>
+          <w:noProof/>
+        </w:rPr>
+        <w:t>{</w:t>
+      </w:r>
+    </w:p>
+    <w:p>
+      <w:pPr>
+        <w:pStyle w:val="ListParagraph"/>
+        <w:rPr>
+          <w:noProof/>
+        </w:rPr>
+      </w:pPr>
+      <w:r>
+        <w:rPr>
+          <w:noProof/>
+        </w:rPr>
+        <w:tab/>
+      </w:r>
+      <w:r>
+        <w:rPr>
+          <w:noProof/>
+        </w:rPr>
+        <w:tab/>
+        <w:t xml:space="preserve">         color: blueviolet;</w:t>
+      </w:r>
+    </w:p>
+    <w:p>
+      <w:pPr>
+        <w:pStyle w:val="ListParagraph"/>
+        <w:rPr>
+          <w:noProof/>
+        </w:rPr>
+      </w:pPr>
+      <w:r>
+        <w:rPr>
+          <w:noProof/>
+        </w:rPr>
+        <w:t>}</w:t>
+      </w:r>
+    </w:p>
+    <w:p>
+      <w:pPr>
+        <w:pStyle w:val="ListParagraph"/>
+        <w:rPr>
+          <w:noProof/>
+        </w:rPr>
+      </w:pPr>
+    </w:p>
+    <w:p>
+      <w:pPr>
+        <w:pStyle w:val="ListParagraph"/>
+        <w:numPr>
+          <w:ilvl w:val="0"/>
+          <w:numId w:val="10"/>
+        </w:numPr>
+        <w:rPr>
+          <w:noProof/>
+        </w:rPr>
+      </w:pPr>
+      <w:r>
+        <w:rPr>
+          <w:noProof/>
+        </w:rPr>
+        <w:lastRenderedPageBreak/>
+        <w:t>Child Rule: We can use this rule to select the child of a selector.</w:t>
+      </w:r>
+      <w:r>
+        <w:rPr>
+          <w:noProof/>
+        </w:rPr>
+        <w:t xml:space="preserve"> This rule is only applied to selector one generation deep.</w:t>
+      </w:r>
+    </w:p>
+    <w:p>
+      <w:pPr>
+        <w:pStyle w:val="ListParagraph"/>
+        <w:rPr>
+          <w:noProof/>
+        </w:rPr>
+      </w:pPr>
+      <w:r>
+        <w:rPr>
+          <w:noProof/>
+        </w:rPr>
+        <w:t>selector &gt; selector {</w:t>
+      </w:r>
+    </w:p>
+    <w:p>
+      <w:pPr>
+        <w:pStyle w:val="ListParagraph"/>
+        <w:rPr>
+          <w:noProof/>
+        </w:rPr>
+      </w:pPr>
+      <w:r>
+        <w:rPr>
+          <w:noProof/>
+        </w:rPr>
+        <w:t xml:space="preserve">   </w:t>
+      </w:r>
+      <w:r>
+        <w:rPr>
+          <w:noProof/>
+        </w:rPr>
+        <w:tab/>
+      </w:r>
+      <w:r>
+        <w:rPr>
+          <w:noProof/>
+        </w:rPr>
+        <w:tab/>
+      </w:r>
+      <w:r>
+        <w:rPr>
+          <w:noProof/>
+        </w:rPr>
+        <w:tab/>
+        <w:t>color: firebrick;</w:t>
+      </w:r>
+    </w:p>
+    <w:p>
+      <w:pPr>
+        <w:pStyle w:val="ListParagraph"/>
+        <w:rPr>
+          <w:noProof/>
+        </w:rPr>
+      </w:pPr>
+      <w:r>
+        <w:rPr>
+          <w:noProof/>
+        </w:rPr>
+        <w:t>}</w:t>
+      </w:r>
+    </w:p>
+    <w:p>
+      <w:pPr>
+        <w:pStyle w:val="ListParagraph"/>
+        <w:numPr>
+          <w:ilvl w:val="0"/>
+          <w:numId w:val="10"/>
+        </w:numPr>
+        <w:rPr>
+          <w:noProof/>
+        </w:rPr>
+      </w:pPr>
+      <w:r>
+        <w:rPr>
+          <w:noProof/>
+        </w:rPr>
+        <w:t xml:space="preserve">Descendant Rule: </w:t>
+      </w:r>
+      <w:r>
+        <w:rPr>
+          <w:noProof/>
+        </w:rPr>
+        <w:t>Apply to descendent of left side</w:t>
+      </w:r>
+      <w:r>
+        <w:rPr>
+          <w:noProof/>
+        </w:rPr>
+        <w:t>. If the descendent selector is present in any generation of the parent selector the code os applied.</w:t>
+      </w:r>
+    </w:p>
+    <w:p>
+      <w:pPr>
+        <w:pStyle w:val="ListParagraph"/>
+        <w:rPr>
+          <w:noProof/>
+        </w:rPr>
+      </w:pPr>
+      <w:r>
+        <w:rPr>
+          <w:noProof/>
+        </w:rPr>
+        <w:t>s</w:t>
+      </w:r>
+      <w:r>
+        <w:rPr>
+          <w:noProof/>
+        </w:rPr>
+        <w:t>elector selector {</w:t>
+      </w:r>
+    </w:p>
+    <w:p>
+      <w:pPr>
+        <w:pStyle w:val="ListParagraph"/>
+        <w:rPr>
+          <w:noProof/>
+        </w:rPr>
+      </w:pPr>
+      <w:r>
+        <w:rPr>
+          <w:noProof/>
+        </w:rPr>
+        <w:tab/>
+      </w:r>
+      <w:r>
+        <w:rPr>
+          <w:noProof/>
+        </w:rPr>
+        <w:tab/>
+        <w:t xml:space="preserve">         </w:t>
+      </w:r>
+      <w:r>
+        <w:rPr>
+          <w:noProof/>
+        </w:rPr>
+        <w:t>color: blue;</w:t>
+      </w:r>
+    </w:p>
+    <w:p>
+      <w:pPr>
+        <w:pStyle w:val="ListParagraph"/>
+        <w:rPr>
+          <w:noProof/>
+        </w:rPr>
+      </w:pPr>
+      <w:r>
+        <w:rPr>
+          <w:noProof/>
+        </w:rPr>
+        <w:t>}</w:t>
+      </w:r>
+    </w:p>
+    <w:p>
+      <w:pPr>
+        <w:pStyle w:val="ListParagraph"/>
+        <w:numPr>
+          <w:ilvl w:val="0"/>
+          <w:numId w:val="10"/>
+        </w:numPr>
+        <w:rPr>
+          <w:noProof/>
+        </w:rPr>
+      </w:pPr>
+      <w:r>
+        <w:rPr>
+          <w:noProof/>
+        </w:rPr>
+        <w:t>Chaining Rule:</w:t>
+      </w:r>
+      <w:r>
+        <w:rPr>
+          <w:noProof/>
+        </w:rPr>
+        <w:t xml:space="preserve"> Apply where all selectors are True</w:t>
+      </w:r>
+      <w:r>
+        <w:rPr>
+          <w:noProof/>
+        </w:rPr>
+        <w:t>. We use this way to be very specific.</w:t>
+      </w:r>
+      <w:r>
+        <w:rPr>
+          <w:noProof/>
+        </w:rPr>
+        <w:t xml:space="preserve"> We can add any numbers of selecotrs to chain.</w:t>
+      </w:r>
+    </w:p>
+    <w:p>
+      <w:pPr>
+        <w:pStyle w:val="ListParagraph"/>
+        <w:rPr>
+          <w:noProof/>
+        </w:rPr>
+      </w:pPr>
+      <w:r>
+        <w:rPr>
+          <w:noProof/>
+        </w:rPr>
+        <w:t>selectorselector{</w:t>
+      </w:r>
+    </w:p>
+    <w:p>
+      <w:pPr>
+        <w:pStyle w:val="ListParagraph"/>
+        <w:rPr>
+          <w:noProof/>
+        </w:rPr>
+      </w:pPr>
+      <w:r>
+        <w:rPr>
+          <w:noProof/>
+        </w:rPr>
+        <w:tab/>
+      </w:r>
+      <w:r>
+        <w:rPr>
+          <w:noProof/>
+        </w:rPr>
+        <w:tab/>
+        <w:t xml:space="preserve">      color: seagreen;</w:t>
+      </w:r>
+    </w:p>
+    <w:p>
+      <w:pPr>
+        <w:pStyle w:val="ListParagraph"/>
+        <w:rPr>
+          <w:noProof/>
+        </w:rPr>
+      </w:pPr>
+      <w:r>
+        <w:rPr>
+          <w:noProof/>
+        </w:rPr>
+        <w:t>}</w:t>
+      </w:r>
+    </w:p>
+    <w:p>
+      <w:pPr>
+        <w:pStyle w:val="ListParagraph"/>
+        <w:numPr>
+          <w:ilvl w:val="0"/>
+          <w:numId w:val="10"/>
+        </w:numPr>
+        <w:rPr>
+          <w:noProof/>
+        </w:rPr>
+      </w:pPr>
+      <w:r>
+        <w:rPr>
+          <w:noProof/>
+        </w:rPr>
+        <w:t xml:space="preserve">Combining combiners: We can combine the above combiners </w:t>
+      </w:r>
+    </w:p>
+    <w:p>
+      <w:pPr>
+        <w:pStyle w:val="ListParagraph"/>
+        <w:rPr>
+          <w:noProof/>
+        </w:rPr>
+      </w:pPr>
+      <w:r>
+        <w:rPr>
+          <w:noProof/>
+        </w:rPr>
+        <w:t xml:space="preserve">selector </w:t>
+      </w:r>
+      <w:r>
+        <w:rPr>
+          <w:noProof/>
+        </w:rPr>
+        <w:t>selectorselector{</w:t>
+      </w:r>
+    </w:p>
+    <w:p>
+      <w:pPr>
+        <w:pStyle w:val="ListParagraph"/>
+        <w:rPr>
+          <w:noProof/>
+        </w:rPr>
+      </w:pPr>
+      <w:r>
+        <w:rPr>
+          <w:noProof/>
+        </w:rPr>
+        <w:tab/>
+      </w:r>
+      <w:r>
+        <w:rPr>
+          <w:noProof/>
+        </w:rPr>
+        <w:tab/>
+      </w:r>
+      <w:r>
+        <w:rPr>
+          <w:noProof/>
+        </w:rPr>
+        <w:tab/>
+        <w:t xml:space="preserve">          </w:t>
+      </w:r>
+      <w:r>
+        <w:rPr>
+          <w:noProof/>
+        </w:rPr>
+        <w:t>font-size: 2rem;</w:t>
+      </w:r>
+    </w:p>
+    <w:p>
+      <w:pPr>
+        <w:pStyle w:val="ListParagraph"/>
+        <w:rPr>
+          <w:noProof/>
+        </w:rPr>
+      </w:pPr>
+      <w:r>
+        <w:rPr>
+          <w:noProof/>
+        </w:rPr>
+        <w:t>}</w:t>
+      </w:r>
     </w:p>
     <w:sectPr>
       <w:footerReference w:type="default" r:id="rId9"/>
@@ -5606,6 +6040,95 @@
     </w:lvl>
   </w:abstractNum>
   <w:abstractNum w:abstractNumId="8" w15:restartNumberingAfterBreak="0">
+    <w:nsid w:val="59C77F8D"/>
+    <w:multiLevelType w:val="hybridMultilevel"/>
+    <w:tmpl w:val="57A49BF8"/>
+    <w:lvl w:ilvl="0" w:tplc="40090011">
+      <w:start w:val="1"/>
+      <w:numFmt w:val="decimal"/>
+      <w:lvlText w:val="%1)"/>
+      <w:lvlJc w:val="left"/>
+      <w:pPr>
+        <w:ind w:left="720" w:hanging="360"/>
+      </w:pPr>
+      <w:rPr>
+        <w:rFonts w:hint="default"/>
+      </w:rPr>
+    </w:lvl>
+    <w:lvl w:ilvl="1" w:tplc="40090019" w:tentative="1">
+      <w:start w:val="1"/>
+      <w:numFmt w:val="lowerLetter"/>
+      <w:lvlText w:val="%2."/>
+      <w:lvlJc w:val="left"/>
+      <w:pPr>
+        <w:ind w:left="1440" w:hanging="360"/>
+      </w:pPr>
+    </w:lvl>
+    <w:lvl w:ilvl="2" w:tplc="4009001B" w:tentative="1">
+      <w:start w:val="1"/>
+      <w:numFmt w:val="lowerRoman"/>
+      <w:lvlText w:val="%3."/>
+      <w:lvlJc w:val="right"/>
+      <w:pPr>
+        <w:ind w:left="2160" w:hanging="180"/>
+      </w:pPr>
+    </w:lvl>
+    <w:lvl w:ilvl="3" w:tplc="4009000F" w:tentative="1">
+      <w:start w:val="1"/>
+      <w:numFmt w:val="decimal"/>
+      <w:lvlText w:val="%4."/>
+      <w:lvlJc w:val="left"/>
+      <w:pPr>
+        <w:ind w:left="2880" w:hanging="360"/>
+      </w:pPr>
+    </w:lvl>
+    <w:lvl w:ilvl="4" w:tplc="40090019" w:tentative="1">
+      <w:start w:val="1"/>
+      <w:numFmt w:val="lowerLetter"/>
+      <w:lvlText w:val="%5."/>
+      <w:lvlJc w:val="left"/>
+      <w:pPr>
+        <w:ind w:left="3600" w:hanging="360"/>
+      </w:pPr>
+    </w:lvl>
+    <w:lvl w:ilvl="5" w:tplc="4009001B" w:tentative="1">
+      <w:start w:val="1"/>
+      <w:numFmt w:val="lowerRoman"/>
+      <w:lvlText w:val="%6."/>
+      <w:lvlJc w:val="right"/>
+      <w:pPr>
+        <w:ind w:left="4320" w:hanging="180"/>
+      </w:pPr>
+    </w:lvl>
+    <w:lvl w:ilvl="6" w:tplc="4009000F" w:tentative="1">
+      <w:start w:val="1"/>
+      <w:numFmt w:val="decimal"/>
+      <w:lvlText w:val="%7."/>
+      <w:lvlJc w:val="left"/>
+      <w:pPr>
+        <w:ind w:left="5040" w:hanging="360"/>
+      </w:pPr>
+    </w:lvl>
+    <w:lvl w:ilvl="7" w:tplc="40090019" w:tentative="1">
+      <w:start w:val="1"/>
+      <w:numFmt w:val="lowerLetter"/>
+      <w:lvlText w:val="%8."/>
+      <w:lvlJc w:val="left"/>
+      <w:pPr>
+        <w:ind w:left="5760" w:hanging="360"/>
+      </w:pPr>
+    </w:lvl>
+    <w:lvl w:ilvl="8" w:tplc="4009001B" w:tentative="1">
+      <w:start w:val="1"/>
+      <w:numFmt w:val="lowerRoman"/>
+      <w:lvlText w:val="%9."/>
+      <w:lvlJc w:val="right"/>
+      <w:pPr>
+        <w:ind w:left="6480" w:hanging="180"/>
+      </w:pPr>
+    </w:lvl>
+  </w:abstractNum>
+  <w:abstractNum w:abstractNumId="9" w15:restartNumberingAfterBreak="0">
     <w:nsid w:val="6D582845"/>
     <w:multiLevelType w:val="hybridMultilevel"/>
     <w:tmpl w:val="2050068A"/>
@@ -5719,6 +6242,9 @@
     <w:abstractNumId w:val="5"/>
   </w:num>
   <w:num w:numId="9" w16cid:durableId="753014772">
+    <w:abstractNumId w:val="9"/>
+  </w:num>
+  <w:num w:numId="10" w16cid:durableId="1166552971">
     <w:abstractNumId w:val="8"/>
   </w:num>
 </w:numbering>

</xml_diff>

<commit_message>
Added CSS positioning project
Learnt different ways to position elements in HTML
</commit_message>
<xml_diff>
--- a/Notes.docx
+++ b/Notes.docx
@@ -5129,6 +5129,12 @@
         </w:rPr>
         <w:t>font-size: 2rem;</w:t>
       </w:r>
+      <w:r>
+        <w:rPr>
+          <w:noProof/>
+        </w:rPr>
+        <w:tab/>
+      </w:r>
     </w:p>
     <w:p>
       <w:pPr>
@@ -5142,6 +5148,315 @@
           <w:noProof/>
         </w:rPr>
         <w:t>}</w:t>
+      </w:r>
+    </w:p>
+    <w:p>
+      <w:pPr>
+        <w:rPr>
+          <w:b/>
+          <w:bCs/>
+          <w:noProof/>
+          <w:sz w:val="32"/>
+          <w:szCs w:val="32"/>
+          <w:u w:val="single"/>
+        </w:rPr>
+      </w:pPr>
+      <w:r>
+        <w:rPr>
+          <w:b/>
+          <w:bCs/>
+          <w:noProof/>
+          <w:sz w:val="32"/>
+          <w:szCs w:val="32"/>
+          <w:u w:val="single"/>
+        </w:rPr>
+        <w:t>CSS Positioning;</w:t>
+      </w:r>
+    </w:p>
+    <w:p>
+      <w:pPr>
+        <w:rPr>
+          <w:noProof/>
+        </w:rPr>
+      </w:pPr>
+      <w:r>
+        <w:rPr>
+          <w:noProof/>
+        </w:rPr>
+        <w:t>As the name suggests we are going to learn to position the elements of out html in this section.</w:t>
+      </w:r>
+    </w:p>
+    <w:p>
+      <w:pPr>
+        <w:pStyle w:val="ListParagraph"/>
+        <w:numPr>
+          <w:ilvl w:val="0"/>
+          <w:numId w:val="11"/>
+        </w:numPr>
+        <w:rPr>
+          <w:noProof/>
+        </w:rPr>
+      </w:pPr>
+      <w:r>
+        <w:rPr>
+          <w:noProof/>
+        </w:rPr>
+        <w:t>Static Positioning:</w:t>
+      </w:r>
+      <w:r>
+        <w:rPr>
+          <w:noProof/>
+        </w:rPr>
+        <w:t xml:space="preserve"> This is applied by default.</w:t>
+      </w:r>
+      <w:r>
+        <w:rPr>
+          <w:noProof/>
+        </w:rPr>
+        <w:tab/>
+      </w:r>
+    </w:p>
+    <w:p>
+      <w:pPr>
+        <w:pStyle w:val="ListParagraph"/>
+        <w:numPr>
+          <w:ilvl w:val="0"/>
+          <w:numId w:val="11"/>
+        </w:numPr>
+        <w:rPr>
+          <w:noProof/>
+        </w:rPr>
+      </w:pPr>
+      <w:r>
+        <w:rPr>
+          <w:noProof/>
+        </w:rPr>
+        <w:t xml:space="preserve">Relative positioning: </w:t>
+      </w:r>
+      <w:r>
+        <w:rPr>
+          <w:noProof/>
+        </w:rPr>
+        <w:t>Position relative to default position</w:t>
+      </w:r>
+      <w:r>
+        <w:rPr>
+          <w:noProof/>
+        </w:rPr>
+        <w:t>.</w:t>
+      </w:r>
+    </w:p>
+    <w:p>
+      <w:pPr>
+        <w:pStyle w:val="ListParagraph"/>
+        <w:numPr>
+          <w:ilvl w:val="0"/>
+          <w:numId w:val="11"/>
+        </w:numPr>
+        <w:rPr>
+          <w:noProof/>
+        </w:rPr>
+      </w:pPr>
+      <w:r>
+        <w:rPr>
+          <w:noProof/>
+        </w:rPr>
+        <w:t>Absolute positioning: Position relative to nearest positioned ancestor or top left corner of webpage</w:t>
+      </w:r>
+      <w:r>
+        <w:rPr>
+          <w:noProof/>
+        </w:rPr>
+        <w:t xml:space="preserve"> if there is no ancestor</w:t>
+      </w:r>
+      <w:r>
+        <w:rPr>
+          <w:noProof/>
+        </w:rPr>
+        <w:t>.</w:t>
+      </w:r>
+    </w:p>
+    <w:p>
+      <w:pPr>
+        <w:rPr>
+          <w:noProof/>
+        </w:rPr>
+      </w:pPr>
+      <w:r>
+        <w:rPr>
+          <w:noProof/>
+        </w:rPr>
+        <w:t xml:space="preserve">NOTE: An attribute z-index can be used to specifiy the </w:t>
+      </w:r>
+      <w:r>
+        <w:rPr>
+          <w:noProof/>
+        </w:rPr>
+        <w:t>z-axis of of elements in html.</w:t>
+      </w:r>
+    </w:p>
+    <w:p>
+      <w:pPr>
+        <w:rPr>
+          <w:noProof/>
+        </w:rPr>
+      </w:pPr>
+      <w:r>
+        <w:rPr>
+          <w:noProof/>
+        </w:rPr>
+        <w:t>For Example: lets assume there are two colored square boxes red and green overlaping each other.</w:t>
+      </w:r>
+      <w:r>
+        <w:rPr>
+          <w:noProof/>
+        </w:rPr>
+        <w:t xml:space="preserve"> If we specify the z-axis of red to be more than that of green then we will only be able to see the red box in the html.</w:t>
+      </w:r>
+    </w:p>
+    <w:p>
+      <w:pPr>
+        <w:rPr>
+          <w:noProof/>
+        </w:rPr>
+      </w:pPr>
+      <w:r>
+        <w:rPr>
+          <w:noProof/>
+        </w:rPr>
+        <w:t>While using Absolute positioning the html by default puts the box into another layer. If we put the z-index as -1 for the box it will go in the backside of the html.</w:t>
+      </w:r>
+      <w:r>
+        <w:rPr>
+          <w:noProof/>
+        </w:rPr>
+        <w:t xml:space="preserve"> We cant take it back to the flow anymore though.</w:t>
+      </w:r>
+    </w:p>
+    <w:p>
+      <w:pPr>
+        <w:pStyle w:val="ListParagraph"/>
+        <w:numPr>
+          <w:ilvl w:val="0"/>
+          <w:numId w:val="11"/>
+        </w:numPr>
+        <w:rPr>
+          <w:noProof/>
+        </w:rPr>
+      </w:pPr>
+      <w:r>
+        <w:rPr>
+          <w:noProof/>
+        </w:rPr>
+        <w:t xml:space="preserve">Fixed positioning: </w:t>
+      </w:r>
+      <w:r>
+        <w:rPr>
+          <w:noProof/>
+        </w:rPr>
+        <w:t>position relative to top left corner of the browser window.</w:t>
+      </w:r>
+      <w:r>
+        <w:rPr>
+          <w:noProof/>
+        </w:rPr>
+        <w:t xml:space="preserve"> Even if we scroll up or down it will be there in the same position.</w:t>
+      </w:r>
+    </w:p>
+    <w:p>
+      <w:pPr>
+        <w:rPr>
+          <w:b/>
+          <w:bCs/>
+          <w:noProof/>
+          <w:sz w:val="32"/>
+          <w:szCs w:val="32"/>
+          <w:u w:val="single"/>
+        </w:rPr>
+      </w:pPr>
+    </w:p>
+    <w:p>
+      <w:pPr>
+        <w:rPr>
+          <w:b/>
+          <w:bCs/>
+          <w:noProof/>
+          <w:sz w:val="32"/>
+          <w:szCs w:val="32"/>
+          <w:u w:val="single"/>
+        </w:rPr>
+      </w:pPr>
+      <w:r>
+        <w:rPr>
+          <w:b/>
+          <w:bCs/>
+          <w:noProof/>
+          <w:sz w:val="32"/>
+          <w:szCs w:val="32"/>
+          <w:u w:val="single"/>
+        </w:rPr>
+        <w:lastRenderedPageBreak/>
+        <w:t>CSS Shapes:</w:t>
+      </w:r>
+    </w:p>
+    <w:p>
+      <w:pPr>
+        <w:pStyle w:val="ListParagraph"/>
+        <w:numPr>
+          <w:ilvl w:val="0"/>
+          <w:numId w:val="12"/>
+        </w:numPr>
+        <w:rPr>
+          <w:noProof/>
+        </w:rPr>
+      </w:pPr>
+      <w:r>
+        <w:rPr>
+          <w:noProof/>
+        </w:rPr>
+        <w:t>Square: width = height</w:t>
+      </w:r>
+    </w:p>
+    <w:p>
+      <w:pPr>
+        <w:pStyle w:val="ListParagraph"/>
+        <w:numPr>
+          <w:ilvl w:val="0"/>
+          <w:numId w:val="12"/>
+        </w:numPr>
+        <w:rPr>
+          <w:noProof/>
+        </w:rPr>
+      </w:pPr>
+      <w:r>
+        <w:rPr>
+          <w:noProof/>
+        </w:rPr>
+        <w:t>Rectangle</w:t>
+      </w:r>
+      <w:r>
+        <w:rPr>
+          <w:noProof/>
+        </w:rPr>
+        <w:t>: width != height</w:t>
+      </w:r>
+    </w:p>
+    <w:p>
+      <w:pPr>
+        <w:pStyle w:val="ListParagraph"/>
+        <w:numPr>
+          <w:ilvl w:val="0"/>
+          <w:numId w:val="12"/>
+        </w:numPr>
+        <w:rPr>
+          <w:noProof/>
+        </w:rPr>
+      </w:pPr>
+      <w:r>
+        <w:rPr>
+          <w:noProof/>
+        </w:rPr>
+        <w:t>Circle: border-radius = 50%</w:t>
       </w:r>
     </w:p>
     <w:sectPr>
@@ -5277,6 +5592,95 @@
 <file path=word/numbering.xml><?xml version="1.0" encoding="utf-8"?>
 <w:numbering xmlns:wpc="http://schemas.microsoft.com/office/word/2010/wordprocessingCanvas" xmlns:cx="http://schemas.microsoft.com/office/drawing/2014/chartex" xmlns:cx1="http://schemas.microsoft.com/office/drawing/2015/9/8/chartex" xmlns:cx2="http://schemas.microsoft.com/office/drawing/2015/10/21/chartex" xmlns:cx3="http://schemas.microsoft.com/office/drawing/2016/5/9/chartex" xmlns:cx4="http://schemas.microsoft.com/office/drawing/2016/5/10/chartex" xmlns:cx5="http://schemas.microsoft.com/office/drawing/2016/5/11/chartex" xmlns:cx6="http://schemas.microsoft.com/office/drawing/2016/5/12/chartex" xmlns:cx7="http://schemas.microsoft.com/office/drawing/2016/5/13/chartex" xmlns:cx8="http://schemas.microsoft.com/office/drawing/2016/5/14/chartex" xmlns:mc="http://schemas.openxmlformats.org/markup-compatibility/2006" xmlns:aink="http://schemas.microsoft.com/office/drawing/2016/ink" xmlns:am3d="http://schemas.microsoft.com/office/drawing/2017/model3d" xmlns:o="urn:schemas-microsoft-com:office:office" xmlns:oel="http://schemas.microsoft.com/office/2019/extlst" xmlns:r="http://schemas.openxmlformats.org/officeDocument/2006/relationships" xmlns:m="http://schemas.openxmlformats.org/officeDocument/2006/math" xmlns:v="urn:schemas-microsoft-com:vml" xmlns:wp14="http://schemas.microsoft.com/office/word/2010/wordprocessingDrawing" xmlns:wp="http://schemas.openxmlformats.org/drawingml/2006/wordprocessingDrawing" xmlns:w10="urn:schemas-microsoft-com:office:word" xmlns:w="http://schemas.openxmlformats.org/wordprocessingml/2006/main" xmlns:w14="http://schemas.microsoft.com/office/word/2010/wordml" xmlns:w15="http://schemas.microsoft.com/office/word/2012/wordml" xmlns:w16cex="http://schemas.microsoft.com/office/word/2018/wordml/cex" xmlns:w16cid="http://schemas.microsoft.com/office/word/2016/wordml/cid" xmlns:w16="http://schemas.microsoft.com/office/word/2018/wordml" xmlns:w16du="http://schemas.microsoft.com/office/word/2023/wordml/word16du" xmlns:w16sdtdh="http://schemas.microsoft.com/office/word/2020/wordml/sdtdatahash" xmlns:w16sdtfl="http://schemas.microsoft.com/office/word/2024/wordml/sdtformatlock" xmlns:w16se="http://schemas.microsoft.com/office/word/2015/wordml/symex" xmlns:wpg="http://schemas.microsoft.com/office/word/2010/wordprocessingGroup" xmlns:wpi="http://schemas.microsoft.com/office/word/2010/wordprocessingInk" xmlns:wne="http://schemas.microsoft.com/office/word/2006/wordml" xmlns:wps="http://schemas.microsoft.com/office/word/2010/wordprocessingShape" mc:Ignorable="w14 w15 w16se w16cid w16 w16cex w16sdtdh w16sdtfl w16du wp14">
   <w:abstractNum w:abstractNumId="0" w15:restartNumberingAfterBreak="0">
+    <w:nsid w:val="149A1E57"/>
+    <w:multiLevelType w:val="hybridMultilevel"/>
+    <w:tmpl w:val="3B5E1884"/>
+    <w:lvl w:ilvl="0" w:tplc="40090011">
+      <w:start w:val="1"/>
+      <w:numFmt w:val="decimal"/>
+      <w:lvlText w:val="%1)"/>
+      <w:lvlJc w:val="left"/>
+      <w:pPr>
+        <w:ind w:left="720" w:hanging="360"/>
+      </w:pPr>
+      <w:rPr>
+        <w:rFonts w:hint="default"/>
+      </w:rPr>
+    </w:lvl>
+    <w:lvl w:ilvl="1" w:tplc="40090019" w:tentative="1">
+      <w:start w:val="1"/>
+      <w:numFmt w:val="lowerLetter"/>
+      <w:lvlText w:val="%2."/>
+      <w:lvlJc w:val="left"/>
+      <w:pPr>
+        <w:ind w:left="1440" w:hanging="360"/>
+      </w:pPr>
+    </w:lvl>
+    <w:lvl w:ilvl="2" w:tplc="4009001B" w:tentative="1">
+      <w:start w:val="1"/>
+      <w:numFmt w:val="lowerRoman"/>
+      <w:lvlText w:val="%3."/>
+      <w:lvlJc w:val="right"/>
+      <w:pPr>
+        <w:ind w:left="2160" w:hanging="180"/>
+      </w:pPr>
+    </w:lvl>
+    <w:lvl w:ilvl="3" w:tplc="4009000F" w:tentative="1">
+      <w:start w:val="1"/>
+      <w:numFmt w:val="decimal"/>
+      <w:lvlText w:val="%4."/>
+      <w:lvlJc w:val="left"/>
+      <w:pPr>
+        <w:ind w:left="2880" w:hanging="360"/>
+      </w:pPr>
+    </w:lvl>
+    <w:lvl w:ilvl="4" w:tplc="40090019" w:tentative="1">
+      <w:start w:val="1"/>
+      <w:numFmt w:val="lowerLetter"/>
+      <w:lvlText w:val="%5."/>
+      <w:lvlJc w:val="left"/>
+      <w:pPr>
+        <w:ind w:left="3600" w:hanging="360"/>
+      </w:pPr>
+    </w:lvl>
+    <w:lvl w:ilvl="5" w:tplc="4009001B" w:tentative="1">
+      <w:start w:val="1"/>
+      <w:numFmt w:val="lowerRoman"/>
+      <w:lvlText w:val="%6."/>
+      <w:lvlJc w:val="right"/>
+      <w:pPr>
+        <w:ind w:left="4320" w:hanging="180"/>
+      </w:pPr>
+    </w:lvl>
+    <w:lvl w:ilvl="6" w:tplc="4009000F" w:tentative="1">
+      <w:start w:val="1"/>
+      <w:numFmt w:val="decimal"/>
+      <w:lvlText w:val="%7."/>
+      <w:lvlJc w:val="left"/>
+      <w:pPr>
+        <w:ind w:left="5040" w:hanging="360"/>
+      </w:pPr>
+    </w:lvl>
+    <w:lvl w:ilvl="7" w:tplc="40090019" w:tentative="1">
+      <w:start w:val="1"/>
+      <w:numFmt w:val="lowerLetter"/>
+      <w:lvlText w:val="%8."/>
+      <w:lvlJc w:val="left"/>
+      <w:pPr>
+        <w:ind w:left="5760" w:hanging="360"/>
+      </w:pPr>
+    </w:lvl>
+    <w:lvl w:ilvl="8" w:tplc="4009001B" w:tentative="1">
+      <w:start w:val="1"/>
+      <w:numFmt w:val="lowerRoman"/>
+      <w:lvlText w:val="%9."/>
+      <w:lvlJc w:val="right"/>
+      <w:pPr>
+        <w:ind w:left="6480" w:hanging="180"/>
+      </w:pPr>
+    </w:lvl>
+  </w:abstractNum>
+  <w:abstractNum w:abstractNumId="1" w15:restartNumberingAfterBreak="0">
     <w:nsid w:val="1D2D72CF"/>
     <w:multiLevelType w:val="hybridMultilevel"/>
     <w:tmpl w:val="E638A388"/>
@@ -5367,7 +5771,7 @@
       </w:pPr>
     </w:lvl>
   </w:abstractNum>
-  <w:abstractNum w:abstractNumId="1" w15:restartNumberingAfterBreak="0">
+  <w:abstractNum w:abstractNumId="2" w15:restartNumberingAfterBreak="0">
     <w:nsid w:val="31856961"/>
     <w:multiLevelType w:val="hybridMultilevel"/>
     <w:tmpl w:val="09C2D338"/>
@@ -5481,7 +5885,7 @@
       </w:rPr>
     </w:lvl>
   </w:abstractNum>
-  <w:abstractNum w:abstractNumId="2" w15:restartNumberingAfterBreak="0">
+  <w:abstractNum w:abstractNumId="3" w15:restartNumberingAfterBreak="0">
     <w:nsid w:val="392176F5"/>
     <w:multiLevelType w:val="hybridMultilevel"/>
     <w:tmpl w:val="47C60518"/>
@@ -5570,7 +5974,7 @@
       </w:pPr>
     </w:lvl>
   </w:abstractNum>
-  <w:abstractNum w:abstractNumId="3" w15:restartNumberingAfterBreak="0">
+  <w:abstractNum w:abstractNumId="4" w15:restartNumberingAfterBreak="0">
     <w:nsid w:val="3CE309F3"/>
     <w:multiLevelType w:val="hybridMultilevel"/>
     <w:tmpl w:val="6FCC539A"/>
@@ -5659,7 +6063,7 @@
       </w:pPr>
     </w:lvl>
   </w:abstractNum>
-  <w:abstractNum w:abstractNumId="4" w15:restartNumberingAfterBreak="0">
+  <w:abstractNum w:abstractNumId="5" w15:restartNumberingAfterBreak="0">
     <w:nsid w:val="413F43A1"/>
     <w:multiLevelType w:val="hybridMultilevel"/>
     <w:tmpl w:val="C13475B2"/>
@@ -5772,7 +6176,7 @@
       </w:rPr>
     </w:lvl>
   </w:abstractNum>
-  <w:abstractNum w:abstractNumId="5" w15:restartNumberingAfterBreak="0">
+  <w:abstractNum w:abstractNumId="6" w15:restartNumberingAfterBreak="0">
     <w:nsid w:val="42CF2EDC"/>
     <w:multiLevelType w:val="hybridMultilevel"/>
     <w:tmpl w:val="B5B8FC2A"/>
@@ -5861,7 +6265,7 @@
       </w:pPr>
     </w:lvl>
   </w:abstractNum>
-  <w:abstractNum w:abstractNumId="6" w15:restartNumberingAfterBreak="0">
+  <w:abstractNum w:abstractNumId="7" w15:restartNumberingAfterBreak="0">
     <w:nsid w:val="436B246C"/>
     <w:multiLevelType w:val="hybridMultilevel"/>
     <w:tmpl w:val="CD585360"/>
@@ -5950,7 +6354,7 @@
       </w:pPr>
     </w:lvl>
   </w:abstractNum>
-  <w:abstractNum w:abstractNumId="7" w15:restartNumberingAfterBreak="0">
+  <w:abstractNum w:abstractNumId="8" w15:restartNumberingAfterBreak="0">
     <w:nsid w:val="53634123"/>
     <w:multiLevelType w:val="hybridMultilevel"/>
     <w:tmpl w:val="896C9E78"/>
@@ -6039,7 +6443,96 @@
       </w:pPr>
     </w:lvl>
   </w:abstractNum>
-  <w:abstractNum w:abstractNumId="8" w15:restartNumberingAfterBreak="0">
+  <w:abstractNum w:abstractNumId="9" w15:restartNumberingAfterBreak="0">
+    <w:nsid w:val="57ED683D"/>
+    <w:multiLevelType w:val="hybridMultilevel"/>
+    <w:tmpl w:val="E098DC52"/>
+    <w:lvl w:ilvl="0" w:tplc="40090011">
+      <w:start w:val="1"/>
+      <w:numFmt w:val="decimal"/>
+      <w:lvlText w:val="%1)"/>
+      <w:lvlJc w:val="left"/>
+      <w:pPr>
+        <w:ind w:left="360" w:hanging="360"/>
+      </w:pPr>
+      <w:rPr>
+        <w:rFonts w:hint="default"/>
+      </w:rPr>
+    </w:lvl>
+    <w:lvl w:ilvl="1" w:tplc="40090019" w:tentative="1">
+      <w:start w:val="1"/>
+      <w:numFmt w:val="lowerLetter"/>
+      <w:lvlText w:val="%2."/>
+      <w:lvlJc w:val="left"/>
+      <w:pPr>
+        <w:ind w:left="1080" w:hanging="360"/>
+      </w:pPr>
+    </w:lvl>
+    <w:lvl w:ilvl="2" w:tplc="4009001B" w:tentative="1">
+      <w:start w:val="1"/>
+      <w:numFmt w:val="lowerRoman"/>
+      <w:lvlText w:val="%3."/>
+      <w:lvlJc w:val="right"/>
+      <w:pPr>
+        <w:ind w:left="1800" w:hanging="180"/>
+      </w:pPr>
+    </w:lvl>
+    <w:lvl w:ilvl="3" w:tplc="4009000F" w:tentative="1">
+      <w:start w:val="1"/>
+      <w:numFmt w:val="decimal"/>
+      <w:lvlText w:val="%4."/>
+      <w:lvlJc w:val="left"/>
+      <w:pPr>
+        <w:ind w:left="2520" w:hanging="360"/>
+      </w:pPr>
+    </w:lvl>
+    <w:lvl w:ilvl="4" w:tplc="40090019" w:tentative="1">
+      <w:start w:val="1"/>
+      <w:numFmt w:val="lowerLetter"/>
+      <w:lvlText w:val="%5."/>
+      <w:lvlJc w:val="left"/>
+      <w:pPr>
+        <w:ind w:left="3240" w:hanging="360"/>
+      </w:pPr>
+    </w:lvl>
+    <w:lvl w:ilvl="5" w:tplc="4009001B" w:tentative="1">
+      <w:start w:val="1"/>
+      <w:numFmt w:val="lowerRoman"/>
+      <w:lvlText w:val="%6."/>
+      <w:lvlJc w:val="right"/>
+      <w:pPr>
+        <w:ind w:left="3960" w:hanging="180"/>
+      </w:pPr>
+    </w:lvl>
+    <w:lvl w:ilvl="6" w:tplc="4009000F" w:tentative="1">
+      <w:start w:val="1"/>
+      <w:numFmt w:val="decimal"/>
+      <w:lvlText w:val="%7."/>
+      <w:lvlJc w:val="left"/>
+      <w:pPr>
+        <w:ind w:left="4680" w:hanging="360"/>
+      </w:pPr>
+    </w:lvl>
+    <w:lvl w:ilvl="7" w:tplc="40090019" w:tentative="1">
+      <w:start w:val="1"/>
+      <w:numFmt w:val="lowerLetter"/>
+      <w:lvlText w:val="%8."/>
+      <w:lvlJc w:val="left"/>
+      <w:pPr>
+        <w:ind w:left="5400" w:hanging="360"/>
+      </w:pPr>
+    </w:lvl>
+    <w:lvl w:ilvl="8" w:tplc="4009001B" w:tentative="1">
+      <w:start w:val="1"/>
+      <w:numFmt w:val="lowerRoman"/>
+      <w:lvlText w:val="%9."/>
+      <w:lvlJc w:val="right"/>
+      <w:pPr>
+        <w:ind w:left="6120" w:hanging="180"/>
+      </w:pPr>
+    </w:lvl>
+  </w:abstractNum>
+  <w:abstractNum w:abstractNumId="10" w15:restartNumberingAfterBreak="0">
     <w:nsid w:val="59C77F8D"/>
     <w:multiLevelType w:val="hybridMultilevel"/>
     <w:tmpl w:val="57A49BF8"/>
@@ -6128,7 +6621,7 @@
       </w:pPr>
     </w:lvl>
   </w:abstractNum>
-  <w:abstractNum w:abstractNumId="9" w15:restartNumberingAfterBreak="0">
+  <w:abstractNum w:abstractNumId="11" w15:restartNumberingAfterBreak="0">
     <w:nsid w:val="6D582845"/>
     <w:multiLevelType w:val="hybridMultilevel"/>
     <w:tmpl w:val="2050068A"/>
@@ -6218,34 +6711,40 @@
     </w:lvl>
   </w:abstractNum>
   <w:num w:numId="1" w16cid:durableId="1749692363">
+    <w:abstractNumId w:val="4"/>
+  </w:num>
+  <w:num w:numId="2" w16cid:durableId="1373726109">
+    <w:abstractNumId w:val="5"/>
+  </w:num>
+  <w:num w:numId="3" w16cid:durableId="1410498015">
+    <w:abstractNumId w:val="2"/>
+  </w:num>
+  <w:num w:numId="4" w16cid:durableId="746074345">
     <w:abstractNumId w:val="3"/>
   </w:num>
-  <w:num w:numId="2" w16cid:durableId="1373726109">
-    <w:abstractNumId w:val="4"/>
+  <w:num w:numId="5" w16cid:durableId="1428846542">
+    <w:abstractNumId w:val="7"/>
   </w:num>
-  <w:num w:numId="3" w16cid:durableId="1410498015">
+  <w:num w:numId="6" w16cid:durableId="10649568">
     <w:abstractNumId w:val="1"/>
   </w:num>
-  <w:num w:numId="4" w16cid:durableId="746074345">
-    <w:abstractNumId w:val="2"/>
+  <w:num w:numId="7" w16cid:durableId="1571693681">
+    <w:abstractNumId w:val="8"/>
   </w:num>
-  <w:num w:numId="5" w16cid:durableId="1428846542">
+  <w:num w:numId="8" w16cid:durableId="1313487400">
     <w:abstractNumId w:val="6"/>
   </w:num>
-  <w:num w:numId="6" w16cid:durableId="10649568">
-    <w:abstractNumId w:val="0"/>
+  <w:num w:numId="9" w16cid:durableId="753014772">
+    <w:abstractNumId w:val="11"/>
   </w:num>
-  <w:num w:numId="7" w16cid:durableId="1571693681">
-    <w:abstractNumId w:val="7"/>
+  <w:num w:numId="10" w16cid:durableId="1166552971">
+    <w:abstractNumId w:val="10"/>
   </w:num>
-  <w:num w:numId="8" w16cid:durableId="1313487400">
-    <w:abstractNumId w:val="5"/>
-  </w:num>
-  <w:num w:numId="9" w16cid:durableId="753014772">
+  <w:num w:numId="11" w16cid:durableId="2015378201">
     <w:abstractNumId w:val="9"/>
   </w:num>
-  <w:num w:numId="10" w16cid:durableId="1166552971">
-    <w:abstractNumId w:val="8"/>
+  <w:num w:numId="12" w16cid:durableId="1154493993">
+    <w:abstractNumId w:val="0"/>
   </w:num>
 </w:numbering>
 </file>

</xml_diff>

<commit_message>
Added Media Queries Project
Added media queries project and updated the notes
</commit_message>
<xml_diff>
--- a/Notes.docx
+++ b/Notes.docx
@@ -327,44 +327,12 @@
     </w:p>
     <w:p>
       <w:r>
-        <w:t>It is represented by &lt;</w:t>
-      </w:r>
-      <w:proofErr w:type="spellStart"/>
-      <w:r>
-        <w:t>br</w:t>
-      </w:r>
-      <w:proofErr w:type="spellEnd"/>
-      <w:r>
-        <w:t xml:space="preserve"> /&gt; or &lt;</w:t>
-      </w:r>
-      <w:proofErr w:type="spellStart"/>
-      <w:r>
-        <w:t>br</w:t>
-      </w:r>
-      <w:proofErr w:type="spellEnd"/>
-      <w:r>
-        <w:t>&gt;</w:t>
-      </w:r>
-    </w:p>
-    <w:p>
-      <w:r>
-        <w:t>It is recommended to use &lt;</w:t>
-      </w:r>
-      <w:proofErr w:type="spellStart"/>
-      <w:r>
-        <w:t>br</w:t>
-      </w:r>
-      <w:proofErr w:type="spellEnd"/>
-      <w:r>
-        <w:t xml:space="preserve"> /&gt; over &lt;</w:t>
-      </w:r>
-      <w:proofErr w:type="spellStart"/>
-      <w:r>
-        <w:t>br</w:t>
-      </w:r>
-      <w:proofErr w:type="spellEnd"/>
-      <w:r>
-        <w:t>&gt;</w:t>
+        <w:t>It is represented by &lt;br /&gt; or &lt;br&gt;</w:t>
+      </w:r>
+    </w:p>
+    <w:p>
+      <w:r>
+        <w:t>It is recommended to use &lt;br /&gt; over &lt;br&gt;</w:t>
       </w:r>
     </w:p>
     <w:p/>
@@ -393,15 +361,7 @@
     </w:p>
     <w:p>
       <w:r>
-        <w:t xml:space="preserve">This element can be used to write a footer in </w:t>
-      </w:r>
-      <w:proofErr w:type="spellStart"/>
-      <w:r>
-        <w:t>out</w:t>
-      </w:r>
-      <w:proofErr w:type="spellEnd"/>
-      <w:r>
-        <w:t xml:space="preserve"> websites.</w:t>
+        <w:t>This element can be used to write a footer in out websites.</w:t>
       </w:r>
     </w:p>
     <w:p>
@@ -520,15 +480,7 @@
         <w:pStyle w:val="ListParagraph"/>
       </w:pPr>
       <w:r>
-        <w:t xml:space="preserve">It creates an unordered list (Like the list </w:t>
-      </w:r>
-      <w:proofErr w:type="spellStart"/>
-      <w:r>
-        <w:t>list</w:t>
-      </w:r>
-      <w:proofErr w:type="spellEnd"/>
-      <w:r>
-        <w:t xml:space="preserve"> not the one in python</w:t>
+        <w:t>It creates an unordered list (Like the list list not the one in python</w:t>
       </w:r>
       <w:r>
         <w:t>.</w:t>
@@ -542,23 +494,7 @@
         <w:pStyle w:val="ListParagraph"/>
       </w:pPr>
       <w:r>
-        <w:t>To create an unordered list use &lt;</w:t>
-      </w:r>
-      <w:proofErr w:type="spellStart"/>
-      <w:r>
-        <w:t>ul</w:t>
-      </w:r>
-      <w:proofErr w:type="spellEnd"/>
-      <w:r>
-        <w:t>&gt;&lt;/</w:t>
-      </w:r>
-      <w:proofErr w:type="spellStart"/>
-      <w:r>
-        <w:t>ul</w:t>
-      </w:r>
-      <w:proofErr w:type="spellEnd"/>
-      <w:r>
-        <w:t>&gt; tags</w:t>
+        <w:t>To create an unordered list use &lt;ul&gt;&lt;/ul&gt; tags</w:t>
       </w:r>
       <w:r>
         <w:t>.</w:t>
@@ -585,15 +521,7 @@
         <w:pStyle w:val="ListParagraph"/>
       </w:pPr>
       <w:r>
-        <w:t>&lt;</w:t>
-      </w:r>
-      <w:proofErr w:type="spellStart"/>
-      <w:r>
-        <w:t>ul</w:t>
-      </w:r>
-      <w:proofErr w:type="spellEnd"/>
-      <w:r>
-        <w:t>&gt;</w:t>
+        <w:t>&lt;ul&gt;</w:t>
       </w:r>
     </w:p>
     <w:p>
@@ -646,15 +574,7 @@
         <w:pStyle w:val="ListParagraph"/>
       </w:pPr>
       <w:r>
-        <w:t>&lt;/</w:t>
-      </w:r>
-      <w:proofErr w:type="spellStart"/>
-      <w:r>
-        <w:t>ul</w:t>
-      </w:r>
-      <w:proofErr w:type="spellEnd"/>
-      <w:r>
-        <w:t>&gt;</w:t>
+        <w:t>&lt;/ul&gt;</w:t>
       </w:r>
     </w:p>
     <w:p>
@@ -754,15 +674,7 @@
         <w:pStyle w:val="ListParagraph"/>
       </w:pPr>
       <w:r>
-        <w:t>&lt;</w:t>
-      </w:r>
-      <w:proofErr w:type="spellStart"/>
-      <w:r>
-        <w:t>ol</w:t>
-      </w:r>
-      <w:proofErr w:type="spellEnd"/>
-      <w:r>
-        <w:t>&gt;</w:t>
+        <w:t>&lt;ol&gt;</w:t>
       </w:r>
     </w:p>
     <w:p>
@@ -797,15 +709,7 @@
         <w:pStyle w:val="ListParagraph"/>
       </w:pPr>
       <w:r>
-        <w:t>&lt;/</w:t>
-      </w:r>
-      <w:proofErr w:type="spellStart"/>
-      <w:r>
-        <w:t>ol</w:t>
-      </w:r>
-      <w:proofErr w:type="spellEnd"/>
-      <w:r>
-        <w:t>&gt;</w:t>
+        <w:t>&lt;/ol&gt;</w:t>
       </w:r>
     </w:p>
     <w:p>
@@ -1041,19 +945,11 @@
           <w:bCs/>
         </w:rPr>
       </w:pPr>
-      <w:proofErr w:type="spellStart"/>
-      <w:r>
-        <w:rPr>
-          <w:bCs/>
-        </w:rPr>
-        <w:t>Eg.</w:t>
-      </w:r>
-      <w:proofErr w:type="spellEnd"/>
-      <w:r>
-        <w:rPr>
-          <w:bCs/>
-        </w:rPr>
-        <w:t xml:space="preserve"> C:/Projects/Bhabhi videos</w:t>
+      <w:r>
+        <w:rPr>
+          <w:bCs/>
+        </w:rPr>
+        <w:t>Eg. C:/Projects/Bhabhi videos</w:t>
       </w:r>
     </w:p>
     <w:p>
@@ -1116,21 +1012,7 @@
         <w:rPr>
           <w:bCs/>
         </w:rPr>
-        <w:t xml:space="preserve">can be used to consider a folder back as </w:t>
-      </w:r>
-      <w:proofErr w:type="spellStart"/>
-      <w:r>
-        <w:rPr>
-          <w:bCs/>
-        </w:rPr>
-        <w:t>stariting</w:t>
-      </w:r>
-      <w:proofErr w:type="spellEnd"/>
-      <w:r>
-        <w:rPr>
-          <w:bCs/>
-        </w:rPr>
-        <w:t xml:space="preserve"> poin</w:t>
+        <w:t>can be used to consider a folder back as stariting poin</w:t>
       </w:r>
       <w:r>
         <w:rPr>
@@ -6250,7 +6132,369 @@
     <w:p>
       <w:pPr>
         <w:rPr>
-          <w:bCs/>
+          <w:noProof/>
+          <w:sz w:val="32"/>
+          <w:szCs w:val="32"/>
+        </w:rPr>
+      </w:pPr>
+      <w:r>
+        <w:rPr>
+          <w:b/>
+          <w:bCs/>
+          <w:noProof/>
+          <w:sz w:val="40"/>
+          <w:szCs w:val="40"/>
+          <w:u w:val="single"/>
+        </w:rPr>
+        <w:t>MAKING THE WEBSITE RESPONSIVE:</w:t>
+      </w:r>
+    </w:p>
+    <w:p>
+      <w:pPr>
+        <w:rPr>
+          <w:b/>
+          <w:bCs/>
+          <w:noProof/>
+          <w:sz w:val="32"/>
+          <w:szCs w:val="32"/>
+          <w:u w:val="single"/>
+        </w:rPr>
+      </w:pPr>
+      <w:r>
+        <w:rPr>
+          <w:b/>
+          <w:bCs/>
+          <w:noProof/>
+          <w:sz w:val="32"/>
+          <w:szCs w:val="32"/>
+          <w:u w:val="single"/>
+        </w:rPr>
+        <w:t>MEDIA QUERIES:</w:t>
+      </w:r>
+    </w:p>
+    <w:p>
+      <w:pPr>
+        <w:rPr>
+          <w:noProof/>
+        </w:rPr>
+      </w:pPr>
+      <w:r>
+        <w:rPr>
+          <w:noProof/>
+        </w:rPr>
+        <w:t>This block of css code executes in places where the condition given in the bracket is true.</w:t>
+      </w:r>
+      <w:r>
+        <w:rPr>
+          <w:noProof/>
+        </w:rPr>
+        <w:t xml:space="preserve"> This bracket condition is called breakpoint.</w:t>
+      </w:r>
+    </w:p>
+    <w:p>
+      <w:pPr>
+        <w:rPr>
+          <w:noProof/>
+        </w:rPr>
+      </w:pPr>
+      <w:r>
+        <w:rPr>
+          <w:noProof/>
+        </w:rPr>
+        <w:t>Example:</w:t>
+      </w:r>
+    </w:p>
+    <w:p>
+      <w:pPr>
+        <w:rPr>
+          <w:noProof/>
+        </w:rPr>
+      </w:pPr>
+      <w:r>
+        <w:rPr>
+          <w:noProof/>
+        </w:rPr>
+        <w:t>@media (max-width: 600px)</w:t>
+      </w:r>
+      <w:r>
+        <w:rPr>
+          <w:noProof/>
+        </w:rPr>
+        <w:t>{</w:t>
+      </w:r>
+    </w:p>
+    <w:p>
+      <w:pPr>
+        <w:rPr>
+          <w:noProof/>
+        </w:rPr>
+      </w:pPr>
+      <w:r>
+        <w:rPr>
+          <w:noProof/>
+        </w:rPr>
+        <w:tab/>
+        <w:t>h1{</w:t>
+      </w:r>
+    </w:p>
+    <w:p>
+      <w:pPr>
+        <w:rPr>
+          <w:noProof/>
+        </w:rPr>
+      </w:pPr>
+      <w:r>
+        <w:rPr>
+          <w:noProof/>
+        </w:rPr>
+        <w:tab/>
+      </w:r>
+      <w:r>
+        <w:rPr>
+          <w:noProof/>
+        </w:rPr>
+        <w:t>font-size: 15px;</w:t>
+      </w:r>
+    </w:p>
+    <w:p>
+      <w:pPr>
+        <w:ind w:firstLine="720"/>
+        <w:rPr>
+          <w:noProof/>
+        </w:rPr>
+      </w:pPr>
+      <w:r>
+        <w:rPr>
+          <w:noProof/>
+        </w:rPr>
+        <w:t>}</w:t>
+      </w:r>
+    </w:p>
+    <w:p>
+      <w:pPr>
+        <w:rPr>
+          <w:noProof/>
+        </w:rPr>
+      </w:pPr>
+      <w:r>
+        <w:rPr>
+          <w:noProof/>
+        </w:rPr>
+        <w:t>}</w:t>
+      </w:r>
+    </w:p>
+    <w:p>
+      <w:pPr>
+        <w:pStyle w:val="ListParagraph"/>
+        <w:numPr>
+          <w:ilvl w:val="0"/>
+          <w:numId w:val="14"/>
+        </w:numPr>
+        <w:rPr>
+          <w:noProof/>
+        </w:rPr>
+      </w:pPr>
+      <w:r>
+        <w:rPr>
+          <w:noProof/>
+        </w:rPr>
+        <w:t>max-width</w:t>
+      </w:r>
+      <w:r>
+        <w:rPr>
+          <w:noProof/>
+        </w:rPr>
+        <w:t>: This executes when the width is less than the specified resolution.</w:t>
+      </w:r>
+    </w:p>
+    <w:p>
+      <w:pPr>
+        <w:pStyle w:val="ListParagraph"/>
+        <w:numPr>
+          <w:ilvl w:val="0"/>
+          <w:numId w:val="14"/>
+        </w:numPr>
+        <w:rPr>
+          <w:noProof/>
+        </w:rPr>
+      </w:pPr>
+      <w:r>
+        <w:rPr>
+          <w:noProof/>
+        </w:rPr>
+        <w:t>min-width:</w:t>
+      </w:r>
+      <w:r>
+        <w:rPr>
+          <w:noProof/>
+        </w:rPr>
+        <w:t xml:space="preserve"> This executes when the width is more than the specified resolution.</w:t>
+      </w:r>
+    </w:p>
+    <w:p>
+      <w:pPr>
+        <w:ind w:left="360"/>
+        <w:rPr>
+          <w:noProof/>
+        </w:rPr>
+      </w:pPr>
+    </w:p>
+    <w:p>
+      <w:pPr>
+        <w:ind w:left="360"/>
+        <w:rPr>
+          <w:noProof/>
+        </w:rPr>
+      </w:pPr>
+    </w:p>
+    <w:p>
+      <w:pPr>
+        <w:ind w:left="360"/>
+        <w:rPr>
+          <w:noProof/>
+        </w:rPr>
+      </w:pPr>
+    </w:p>
+    <w:p>
+      <w:pPr>
+        <w:ind w:left="360"/>
+        <w:rPr>
+          <w:noProof/>
+        </w:rPr>
+      </w:pPr>
+    </w:p>
+    <w:p>
+      <w:pPr>
+        <w:ind w:left="360"/>
+        <w:rPr>
+          <w:noProof/>
+        </w:rPr>
+      </w:pPr>
+      <w:r>
+        <w:rPr>
+          <w:noProof/>
+        </w:rPr>
+        <w:lastRenderedPageBreak/>
+        <w:t>Note: we can use and to combine two breakpoints.</w:t>
+      </w:r>
+    </w:p>
+    <w:p>
+      <w:pPr>
+        <w:ind w:left="360"/>
+        <w:rPr>
+          <w:noProof/>
+        </w:rPr>
+      </w:pPr>
+      <w:r>
+        <w:rPr>
+          <w:noProof/>
+        </w:rPr>
+        <w:t>Example:</w:t>
+      </w:r>
+    </w:p>
+    <w:p>
+      <w:pPr>
+        <w:ind w:left="360"/>
+        <w:rPr>
+          <w:noProof/>
+        </w:rPr>
+      </w:pPr>
+      <w:r>
+        <w:rPr>
+          <w:noProof/>
+        </w:rPr>
+        <w:t>@media (m</w:t>
+      </w:r>
+      <w:r>
+        <w:rPr>
+          <w:noProof/>
+        </w:rPr>
+        <w:t>i</w:t>
+      </w:r>
+      <w:r>
+        <w:rPr>
+          <w:noProof/>
+        </w:rPr>
+        <w:t>x-width: 600px) and (m</w:t>
+      </w:r>
+      <w:r>
+        <w:rPr>
+          <w:noProof/>
+        </w:rPr>
+        <w:t>ax</w:t>
+      </w:r>
+      <w:r>
+        <w:rPr>
+          <w:noProof/>
+        </w:rPr>
+        <w:t>-width: 900px)</w:t>
+      </w:r>
+      <w:r>
+        <w:rPr>
+          <w:noProof/>
+        </w:rPr>
+        <w:t>{</w:t>
+      </w:r>
+    </w:p>
+    <w:p>
+      <w:pPr>
+        <w:ind w:left="360"/>
+        <w:rPr>
+          <w:noProof/>
+        </w:rPr>
+      </w:pPr>
+      <w:r>
+        <w:rPr>
+          <w:noProof/>
+        </w:rPr>
+        <w:tab/>
+        <w:t>/*Code*/</w:t>
+      </w:r>
+    </w:p>
+    <w:p>
+      <w:pPr>
+        <w:ind w:left="360"/>
+        <w:rPr>
+          <w:noProof/>
+        </w:rPr>
+      </w:pPr>
+      <w:r>
+        <w:rPr>
+          <w:noProof/>
+        </w:rPr>
+        <w:t>}</w:t>
+      </w:r>
+    </w:p>
+    <w:p>
+      <w:pPr>
+        <w:ind w:left="360"/>
+        <w:rPr>
+          <w:noProof/>
+        </w:rPr>
+      </w:pPr>
+      <w:r>
+        <w:rPr>
+          <w:noProof/>
+        </w:rPr>
+        <w:t xml:space="preserve">This executes for devices with screen </w:t>
+      </w:r>
+      <w:r>
+        <w:rPr>
+          <w:noProof/>
+        </w:rPr>
+        <w:t>width</w:t>
+      </w:r>
+      <w:r>
+        <w:rPr>
+          <w:noProof/>
+        </w:rPr>
+        <w:t xml:space="preserve"> less than 900px and more than 600px.</w:t>
+      </w:r>
+    </w:p>
+    <w:p>
+      <w:pPr>
+        <w:ind w:left="360"/>
+        <w:rPr>
           <w:noProof/>
         </w:rPr>
       </w:pPr>
@@ -6568,6 +6812,95 @@
     </w:lvl>
   </w:abstractNum>
   <w:abstractNum w:abstractNumId="2" w15:restartNumberingAfterBreak="0">
+    <w:nsid w:val="1D42359A"/>
+    <w:multiLevelType w:val="hybridMultilevel"/>
+    <w:tmpl w:val="58FA02B6"/>
+    <w:lvl w:ilvl="0" w:tplc="40090011">
+      <w:start w:val="1"/>
+      <w:numFmt w:val="decimal"/>
+      <w:lvlText w:val="%1)"/>
+      <w:lvlJc w:val="left"/>
+      <w:pPr>
+        <w:ind w:left="720" w:hanging="360"/>
+      </w:pPr>
+      <w:rPr>
+        <w:rFonts w:hint="default"/>
+      </w:rPr>
+    </w:lvl>
+    <w:lvl w:ilvl="1" w:tplc="40090019" w:tentative="1">
+      <w:start w:val="1"/>
+      <w:numFmt w:val="lowerLetter"/>
+      <w:lvlText w:val="%2."/>
+      <w:lvlJc w:val="left"/>
+      <w:pPr>
+        <w:ind w:left="1440" w:hanging="360"/>
+      </w:pPr>
+    </w:lvl>
+    <w:lvl w:ilvl="2" w:tplc="4009001B" w:tentative="1">
+      <w:start w:val="1"/>
+      <w:numFmt w:val="lowerRoman"/>
+      <w:lvlText w:val="%3."/>
+      <w:lvlJc w:val="right"/>
+      <w:pPr>
+        <w:ind w:left="2160" w:hanging="180"/>
+      </w:pPr>
+    </w:lvl>
+    <w:lvl w:ilvl="3" w:tplc="4009000F" w:tentative="1">
+      <w:start w:val="1"/>
+      <w:numFmt w:val="decimal"/>
+      <w:lvlText w:val="%4."/>
+      <w:lvlJc w:val="left"/>
+      <w:pPr>
+        <w:ind w:left="2880" w:hanging="360"/>
+      </w:pPr>
+    </w:lvl>
+    <w:lvl w:ilvl="4" w:tplc="40090019" w:tentative="1">
+      <w:start w:val="1"/>
+      <w:numFmt w:val="lowerLetter"/>
+      <w:lvlText w:val="%5."/>
+      <w:lvlJc w:val="left"/>
+      <w:pPr>
+        <w:ind w:left="3600" w:hanging="360"/>
+      </w:pPr>
+    </w:lvl>
+    <w:lvl w:ilvl="5" w:tplc="4009001B" w:tentative="1">
+      <w:start w:val="1"/>
+      <w:numFmt w:val="lowerRoman"/>
+      <w:lvlText w:val="%6."/>
+      <w:lvlJc w:val="right"/>
+      <w:pPr>
+        <w:ind w:left="4320" w:hanging="180"/>
+      </w:pPr>
+    </w:lvl>
+    <w:lvl w:ilvl="6" w:tplc="4009000F" w:tentative="1">
+      <w:start w:val="1"/>
+      <w:numFmt w:val="decimal"/>
+      <w:lvlText w:val="%7."/>
+      <w:lvlJc w:val="left"/>
+      <w:pPr>
+        <w:ind w:left="5040" w:hanging="360"/>
+      </w:pPr>
+    </w:lvl>
+    <w:lvl w:ilvl="7" w:tplc="40090019" w:tentative="1">
+      <w:start w:val="1"/>
+      <w:numFmt w:val="lowerLetter"/>
+      <w:lvlText w:val="%8."/>
+      <w:lvlJc w:val="left"/>
+      <w:pPr>
+        <w:ind w:left="5760" w:hanging="360"/>
+      </w:pPr>
+    </w:lvl>
+    <w:lvl w:ilvl="8" w:tplc="4009001B" w:tentative="1">
+      <w:start w:val="1"/>
+      <w:numFmt w:val="lowerRoman"/>
+      <w:lvlText w:val="%9."/>
+      <w:lvlJc w:val="right"/>
+      <w:pPr>
+        <w:ind w:left="6480" w:hanging="180"/>
+      </w:pPr>
+    </w:lvl>
+  </w:abstractNum>
+  <w:abstractNum w:abstractNumId="3" w15:restartNumberingAfterBreak="0">
     <w:nsid w:val="224F7BA4"/>
     <w:multiLevelType w:val="hybridMultilevel"/>
     <w:tmpl w:val="B2260ED4"/>
@@ -6656,7 +6989,7 @@
       </w:pPr>
     </w:lvl>
   </w:abstractNum>
-  <w:abstractNum w:abstractNumId="3" w15:restartNumberingAfterBreak="0">
+  <w:abstractNum w:abstractNumId="4" w15:restartNumberingAfterBreak="0">
     <w:nsid w:val="31856961"/>
     <w:multiLevelType w:val="hybridMultilevel"/>
     <w:tmpl w:val="09C2D338"/>
@@ -6770,7 +7103,7 @@
       </w:rPr>
     </w:lvl>
   </w:abstractNum>
-  <w:abstractNum w:abstractNumId="4" w15:restartNumberingAfterBreak="0">
+  <w:abstractNum w:abstractNumId="5" w15:restartNumberingAfterBreak="0">
     <w:nsid w:val="392176F5"/>
     <w:multiLevelType w:val="hybridMultilevel"/>
     <w:tmpl w:val="47C60518"/>
@@ -6859,7 +7192,7 @@
       </w:pPr>
     </w:lvl>
   </w:abstractNum>
-  <w:abstractNum w:abstractNumId="5" w15:restartNumberingAfterBreak="0">
+  <w:abstractNum w:abstractNumId="6" w15:restartNumberingAfterBreak="0">
     <w:nsid w:val="3CE309F3"/>
     <w:multiLevelType w:val="hybridMultilevel"/>
     <w:tmpl w:val="6FCC539A"/>
@@ -6948,7 +7281,7 @@
       </w:pPr>
     </w:lvl>
   </w:abstractNum>
-  <w:abstractNum w:abstractNumId="6" w15:restartNumberingAfterBreak="0">
+  <w:abstractNum w:abstractNumId="7" w15:restartNumberingAfterBreak="0">
     <w:nsid w:val="413F43A1"/>
     <w:multiLevelType w:val="hybridMultilevel"/>
     <w:tmpl w:val="C13475B2"/>
@@ -7061,7 +7394,7 @@
       </w:rPr>
     </w:lvl>
   </w:abstractNum>
-  <w:abstractNum w:abstractNumId="7" w15:restartNumberingAfterBreak="0">
+  <w:abstractNum w:abstractNumId="8" w15:restartNumberingAfterBreak="0">
     <w:nsid w:val="42CF2EDC"/>
     <w:multiLevelType w:val="hybridMultilevel"/>
     <w:tmpl w:val="B5B8FC2A"/>
@@ -7150,7 +7483,7 @@
       </w:pPr>
     </w:lvl>
   </w:abstractNum>
-  <w:abstractNum w:abstractNumId="8" w15:restartNumberingAfterBreak="0">
+  <w:abstractNum w:abstractNumId="9" w15:restartNumberingAfterBreak="0">
     <w:nsid w:val="436B246C"/>
     <w:multiLevelType w:val="hybridMultilevel"/>
     <w:tmpl w:val="CD585360"/>
@@ -7239,7 +7572,7 @@
       </w:pPr>
     </w:lvl>
   </w:abstractNum>
-  <w:abstractNum w:abstractNumId="9" w15:restartNumberingAfterBreak="0">
+  <w:abstractNum w:abstractNumId="10" w15:restartNumberingAfterBreak="0">
     <w:nsid w:val="53634123"/>
     <w:multiLevelType w:val="hybridMultilevel"/>
     <w:tmpl w:val="896C9E78"/>
@@ -7328,7 +7661,7 @@
       </w:pPr>
     </w:lvl>
   </w:abstractNum>
-  <w:abstractNum w:abstractNumId="10" w15:restartNumberingAfterBreak="0">
+  <w:abstractNum w:abstractNumId="11" w15:restartNumberingAfterBreak="0">
     <w:nsid w:val="57ED683D"/>
     <w:multiLevelType w:val="hybridMultilevel"/>
     <w:tmpl w:val="E098DC52"/>
@@ -7417,7 +7750,7 @@
       </w:pPr>
     </w:lvl>
   </w:abstractNum>
-  <w:abstractNum w:abstractNumId="11" w15:restartNumberingAfterBreak="0">
+  <w:abstractNum w:abstractNumId="12" w15:restartNumberingAfterBreak="0">
     <w:nsid w:val="59C77F8D"/>
     <w:multiLevelType w:val="hybridMultilevel"/>
     <w:tmpl w:val="57A49BF8"/>
@@ -7506,7 +7839,7 @@
       </w:pPr>
     </w:lvl>
   </w:abstractNum>
-  <w:abstractNum w:abstractNumId="12" w15:restartNumberingAfterBreak="0">
+  <w:abstractNum w:abstractNumId="13" w15:restartNumberingAfterBreak="0">
     <w:nsid w:val="6D582845"/>
     <w:multiLevelType w:val="hybridMultilevel"/>
     <w:tmpl w:val="2050068A"/>
@@ -7596,42 +7929,45 @@
     </w:lvl>
   </w:abstractNum>
   <w:num w:numId="1" w16cid:durableId="1749692363">
+    <w:abstractNumId w:val="6"/>
+  </w:num>
+  <w:num w:numId="2" w16cid:durableId="1373726109">
+    <w:abstractNumId w:val="7"/>
+  </w:num>
+  <w:num w:numId="3" w16cid:durableId="1410498015">
+    <w:abstractNumId w:val="4"/>
+  </w:num>
+  <w:num w:numId="4" w16cid:durableId="746074345">
     <w:abstractNumId w:val="5"/>
   </w:num>
-  <w:num w:numId="2" w16cid:durableId="1373726109">
-    <w:abstractNumId w:val="6"/>
-  </w:num>
-  <w:num w:numId="3" w16cid:durableId="1410498015">
-    <w:abstractNumId w:val="3"/>
-  </w:num>
-  <w:num w:numId="4" w16cid:durableId="746074345">
-    <w:abstractNumId w:val="4"/>
-  </w:num>
   <w:num w:numId="5" w16cid:durableId="1428846542">
-    <w:abstractNumId w:val="8"/>
+    <w:abstractNumId w:val="9"/>
   </w:num>
   <w:num w:numId="6" w16cid:durableId="10649568">
     <w:abstractNumId w:val="1"/>
   </w:num>
   <w:num w:numId="7" w16cid:durableId="1571693681">
-    <w:abstractNumId w:val="9"/>
+    <w:abstractNumId w:val="10"/>
   </w:num>
   <w:num w:numId="8" w16cid:durableId="1313487400">
-    <w:abstractNumId w:val="7"/>
+    <w:abstractNumId w:val="8"/>
   </w:num>
   <w:num w:numId="9" w16cid:durableId="753014772">
+    <w:abstractNumId w:val="13"/>
+  </w:num>
+  <w:num w:numId="10" w16cid:durableId="1166552971">
     <w:abstractNumId w:val="12"/>
   </w:num>
-  <w:num w:numId="10" w16cid:durableId="1166552971">
+  <w:num w:numId="11" w16cid:durableId="2015378201">
     <w:abstractNumId w:val="11"/>
-  </w:num>
-  <w:num w:numId="11" w16cid:durableId="2015378201">
-    <w:abstractNumId w:val="10"/>
   </w:num>
   <w:num w:numId="12" w16cid:durableId="1154493993">
     <w:abstractNumId w:val="0"/>
   </w:num>
   <w:num w:numId="13" w16cid:durableId="851335699">
+    <w:abstractNumId w:val="3"/>
+  </w:num>
+  <w:num w:numId="14" w16cid:durableId="1935625248">
     <w:abstractNumId w:val="2"/>
   </w:num>
 </w:numbering>

</xml_diff>